<commit_message>
Added to component list
</commit_message>
<xml_diff>
--- a/Documents/Minutes.docx
+++ b/Documents/Minutes.docx
@@ -95,158 +95,168 @@
         </w:numPr>
       </w:pPr>
       <w:r>
-        <w:t>Temp sensor</w:t>
-      </w:r>
-    </w:p>
-    <w:p>
-      <w:pPr>
-        <w:pStyle w:val="NoSpacing"/>
-        <w:numPr>
-          <w:ilvl w:val="1"/>
-          <w:numId w:val="1"/>
-        </w:numPr>
-      </w:pPr>
-      <w:r>
-        <w:t>Touchscreen</w:t>
-      </w:r>
-    </w:p>
-    <w:p>
-      <w:pPr>
-        <w:pStyle w:val="NoSpacing"/>
-        <w:numPr>
-          <w:ilvl w:val="1"/>
-          <w:numId w:val="1"/>
-        </w:numPr>
-      </w:pPr>
-      <w:r>
-        <w:t>Camera (bar code scanner)</w:t>
-      </w:r>
-    </w:p>
-    <w:p>
-      <w:pPr>
-        <w:pStyle w:val="NoSpacing"/>
-        <w:numPr>
-          <w:ilvl w:val="1"/>
-          <w:numId w:val="1"/>
-        </w:numPr>
-      </w:pPr>
-      <w:r>
-        <w:t>Fridge</w:t>
-      </w:r>
-    </w:p>
-    <w:p>
-      <w:pPr>
-        <w:pStyle w:val="NoSpacing"/>
-        <w:numPr>
-          <w:ilvl w:val="0"/>
-          <w:numId w:val="1"/>
-        </w:numPr>
-      </w:pPr>
-      <w:r>
-        <w:t>How  we are mounting hardware to fridge</w:t>
-      </w:r>
-    </w:p>
-    <w:p>
-      <w:pPr>
-        <w:pStyle w:val="NoSpacing"/>
-      </w:pPr>
-      <w:r>
-        <w:t>Software design</w:t>
-      </w:r>
-    </w:p>
-    <w:p>
-      <w:pPr>
-        <w:pStyle w:val="NoSpacing"/>
-        <w:numPr>
-          <w:ilvl w:val="0"/>
-          <w:numId w:val="1"/>
-        </w:numPr>
-      </w:pPr>
-      <w:r>
-        <w:t>Deciding if we should use an OS on the Pi</w:t>
-      </w:r>
-    </w:p>
-    <w:p>
-      <w:pPr>
-        <w:pStyle w:val="NoSpacing"/>
-        <w:numPr>
-          <w:ilvl w:val="0"/>
-          <w:numId w:val="1"/>
-        </w:numPr>
-      </w:pPr>
-      <w:r>
-        <w:t>What language to use (Python/C/</w:t>
-      </w:r>
-      <w:proofErr w:type="spellStart"/>
-      <w:r>
-        <w:t>etc</w:t>
-      </w:r>
-      <w:proofErr w:type="spellEnd"/>
-      <w:r>
-        <w:t>?)</w:t>
-      </w:r>
-    </w:p>
-    <w:p>
-      <w:pPr>
-        <w:pStyle w:val="NoSpacing"/>
-        <w:numPr>
-          <w:ilvl w:val="0"/>
-          <w:numId w:val="1"/>
-        </w:numPr>
-      </w:pPr>
-      <w:r>
-        <w:t>Hosting a web server</w:t>
-      </w:r>
-    </w:p>
-    <w:p>
-      <w:pPr>
-        <w:pStyle w:val="NoSpacing"/>
-        <w:numPr>
-          <w:ilvl w:val="0"/>
-          <w:numId w:val="1"/>
-        </w:numPr>
-      </w:pPr>
-      <w:r>
-        <w:t>Webcam taking pictures (of bar codes)</w:t>
-      </w:r>
-    </w:p>
-    <w:p>
-      <w:pPr>
-        <w:pStyle w:val="NoSpacing"/>
-        <w:numPr>
-          <w:ilvl w:val="0"/>
-          <w:numId w:val="1"/>
-        </w:numPr>
-      </w:pPr>
-      <w:r>
-        <w:t>Displaying/taking input on touchscreen</w:t>
-      </w:r>
-    </w:p>
-    <w:p>
-      <w:pPr>
-        <w:pStyle w:val="NoSpacing"/>
-      </w:pPr>
-      <w:r>
-        <w:t>Gant Chart</w:t>
-      </w:r>
-    </w:p>
-    <w:p>
-      <w:pPr>
-        <w:pStyle w:val="NoSpacing"/>
-      </w:pPr>
-      <w:r>
-        <w:t>Current Progress</w:t>
-      </w:r>
-    </w:p>
-    <w:p>
-      <w:pPr>
-        <w:pStyle w:val="NoSpacing"/>
-      </w:pPr>
-      <w:r>
-        <w:t>Conclusion</w:t>
+        <w:t>Wi</w:t>
+      </w:r>
+      <w:r>
+        <w:t>-</w:t>
       </w:r>
       <w:bookmarkStart w:id="0" w:name="_GoBack"/>
       <w:bookmarkEnd w:id="0"/>
+      <w:r>
+        <w:t>fi Adapter</w:t>
+      </w:r>
+    </w:p>
+    <w:p>
+      <w:pPr>
+        <w:pStyle w:val="NoSpacing"/>
+        <w:numPr>
+          <w:ilvl w:val="1"/>
+          <w:numId w:val="1"/>
+        </w:numPr>
+      </w:pPr>
+      <w:r>
+        <w:t>Temp sensor</w:t>
+      </w:r>
+    </w:p>
+    <w:p>
+      <w:pPr>
+        <w:pStyle w:val="NoSpacing"/>
+        <w:numPr>
+          <w:ilvl w:val="1"/>
+          <w:numId w:val="1"/>
+        </w:numPr>
+      </w:pPr>
+      <w:r>
+        <w:t>Touchscreen</w:t>
+      </w:r>
+    </w:p>
+    <w:p>
+      <w:pPr>
+        <w:pStyle w:val="NoSpacing"/>
+        <w:numPr>
+          <w:ilvl w:val="1"/>
+          <w:numId w:val="1"/>
+        </w:numPr>
+      </w:pPr>
+      <w:r>
+        <w:t>Camera (bar code scanner)</w:t>
+      </w:r>
+    </w:p>
+    <w:p>
+      <w:pPr>
+        <w:pStyle w:val="NoSpacing"/>
+        <w:numPr>
+          <w:ilvl w:val="1"/>
+          <w:numId w:val="1"/>
+        </w:numPr>
+      </w:pPr>
+      <w:r>
+        <w:t>Fridge</w:t>
+      </w:r>
+    </w:p>
+    <w:p>
+      <w:pPr>
+        <w:pStyle w:val="NoSpacing"/>
+        <w:numPr>
+          <w:ilvl w:val="0"/>
+          <w:numId w:val="1"/>
+        </w:numPr>
+      </w:pPr>
+      <w:r>
+        <w:t>How  we are mounting hardware to fridge</w:t>
+      </w:r>
+    </w:p>
+    <w:p>
+      <w:pPr>
+        <w:pStyle w:val="NoSpacing"/>
+      </w:pPr>
+      <w:r>
+        <w:t>Software design</w:t>
+      </w:r>
+    </w:p>
+    <w:p>
+      <w:pPr>
+        <w:pStyle w:val="NoSpacing"/>
+        <w:numPr>
+          <w:ilvl w:val="0"/>
+          <w:numId w:val="1"/>
+        </w:numPr>
+      </w:pPr>
+      <w:r>
+        <w:t>Deciding if we should use an OS on the Pi</w:t>
+      </w:r>
+    </w:p>
+    <w:p>
+      <w:pPr>
+        <w:pStyle w:val="NoSpacing"/>
+        <w:numPr>
+          <w:ilvl w:val="0"/>
+          <w:numId w:val="1"/>
+        </w:numPr>
+      </w:pPr>
+      <w:r>
+        <w:t>What language to use (Python/C/etc?)</w:t>
+      </w:r>
+    </w:p>
+    <w:p>
+      <w:pPr>
+        <w:pStyle w:val="NoSpacing"/>
+        <w:numPr>
+          <w:ilvl w:val="0"/>
+          <w:numId w:val="1"/>
+        </w:numPr>
+      </w:pPr>
+      <w:r>
+        <w:t>Hosting a web server</w:t>
+      </w:r>
+    </w:p>
+    <w:p>
+      <w:pPr>
+        <w:pStyle w:val="NoSpacing"/>
+        <w:numPr>
+          <w:ilvl w:val="0"/>
+          <w:numId w:val="1"/>
+        </w:numPr>
+      </w:pPr>
+      <w:r>
+        <w:t>Webcam taking pictures (of bar codes)</w:t>
+      </w:r>
+    </w:p>
+    <w:p>
+      <w:pPr>
+        <w:pStyle w:val="NoSpacing"/>
+        <w:numPr>
+          <w:ilvl w:val="0"/>
+          <w:numId w:val="1"/>
+        </w:numPr>
+      </w:pPr>
+      <w:r>
+        <w:t>Displaying/taking input on touchscreen</w:t>
+      </w:r>
+    </w:p>
+    <w:p>
+      <w:pPr>
+        <w:pStyle w:val="NoSpacing"/>
+      </w:pPr>
+      <w:r>
+        <w:t>Gant Chart</w:t>
+      </w:r>
+    </w:p>
+    <w:p>
+      <w:pPr>
+        <w:pStyle w:val="NoSpacing"/>
+      </w:pPr>
+      <w:r>
+        <w:t>Current Progress</w:t>
+      </w:r>
+    </w:p>
+    <w:p>
+      <w:pPr>
+        <w:pStyle w:val="NoSpacing"/>
+      </w:pPr>
+      <w:r>
+        <w:t>Conclusion</w:t>
+      </w:r>
     </w:p>
     <w:p>
       <w:pPr>

</xml_diff>

<commit_message>
Fixed incorrect names for documents
</commit_message>
<xml_diff>
--- a/Documents/Minutes.docx
+++ b/Documents/Minutes.docx
@@ -4,393 +4,818 @@
   <w:body>
     <w:p>
       <w:pPr>
-        <w:pStyle w:val="NoSpacing"/>
-      </w:pPr>
-      <w:r>
-        <w:t>Introduction</w:t>
-      </w:r>
-    </w:p>
-    <w:p>
-      <w:pPr>
-        <w:pStyle w:val="NoSpacing"/>
-      </w:pPr>
-      <w:r>
-        <w:t xml:space="preserve">Choosing our board </w:t>
-      </w:r>
-    </w:p>
-    <w:p>
-      <w:pPr>
-        <w:pStyle w:val="NoSpacing"/>
-        <w:numPr>
-          <w:ilvl w:val="0"/>
-          <w:numId w:val="1"/>
-        </w:numPr>
-      </w:pPr>
-      <w:r>
-        <w:t>What we need</w:t>
-      </w:r>
-    </w:p>
-    <w:p>
-      <w:pPr>
-        <w:pStyle w:val="NoSpacing"/>
-        <w:numPr>
-          <w:ilvl w:val="0"/>
-          <w:numId w:val="1"/>
-        </w:numPr>
-      </w:pPr>
-      <w:r>
-        <w:t>What does the Pi do</w:t>
-      </w:r>
-    </w:p>
-    <w:p>
-      <w:pPr>
-        <w:pStyle w:val="NoSpacing"/>
-        <w:numPr>
-          <w:ilvl w:val="0"/>
-          <w:numId w:val="1"/>
-        </w:numPr>
-      </w:pPr>
-      <w:r>
-        <w:t>What does the Arduino do</w:t>
-      </w:r>
-    </w:p>
-    <w:p>
-      <w:pPr>
-        <w:pStyle w:val="NoSpacing"/>
-        <w:numPr>
-          <w:ilvl w:val="0"/>
-          <w:numId w:val="1"/>
-        </w:numPr>
-      </w:pPr>
-      <w:r>
-        <w:t>Why we chose what we chose when we chose it</w:t>
-      </w:r>
-    </w:p>
-    <w:p>
-      <w:pPr>
-        <w:pStyle w:val="NoSpacing"/>
-      </w:pPr>
-      <w:r>
-        <w:t>Hardware design</w:t>
-      </w:r>
-    </w:p>
-    <w:p>
-      <w:pPr>
-        <w:pStyle w:val="NoSpacing"/>
-        <w:numPr>
-          <w:ilvl w:val="0"/>
-          <w:numId w:val="1"/>
-        </w:numPr>
-      </w:pPr>
-      <w:r>
-        <w:t>Components:</w:t>
-      </w:r>
-    </w:p>
-    <w:p>
-      <w:pPr>
-        <w:pStyle w:val="NoSpacing"/>
-        <w:numPr>
-          <w:ilvl w:val="1"/>
-          <w:numId w:val="1"/>
-        </w:numPr>
-      </w:pPr>
-      <w:r>
-        <w:t>Wi</w:t>
-      </w:r>
-      <w:r>
-        <w:t>-</w:t>
+        <w:rPr>
+          <w:rFonts w:ascii="Arial" w:hAnsi="Arial"/>
+          <w:b/>
+        </w:rPr>
+      </w:pPr>
+      <w:r>
+        <w:rPr>
+          <w:rFonts w:ascii="Arial" w:hAnsi="Arial"/>
+          <w:b/>
+        </w:rPr>
+        <w:t xml:space="preserve">Meeting 1 – </w:t>
+      </w:r>
+      <w:proofErr w:type="spellStart"/>
+      <w:r>
+        <w:rPr>
+          <w:rFonts w:ascii="Arial" w:hAnsi="Arial"/>
+          <w:b/>
+        </w:rPr>
+        <w:t>Thur</w:t>
+      </w:r>
+      <w:proofErr w:type="spellEnd"/>
+      <w:r>
+        <w:rPr>
+          <w:rFonts w:ascii="Arial" w:hAnsi="Arial"/>
+          <w:b/>
+        </w:rPr>
+        <w:t xml:space="preserve"> 1</w:t>
+      </w:r>
+      <w:r>
+        <w:rPr>
+          <w:rFonts w:ascii="Arial" w:hAnsi="Arial"/>
+          <w:b/>
+          <w:vertAlign w:val="superscript"/>
+        </w:rPr>
+        <w:t>st</w:t>
+      </w:r>
+      <w:r>
+        <w:rPr>
+          <w:rFonts w:ascii="Arial" w:hAnsi="Arial"/>
+          <w:b/>
+        </w:rPr>
+        <w:t xml:space="preserve"> Oct</w:t>
+      </w:r>
+    </w:p>
+    <w:p>
+      <w:pPr>
+        <w:rPr>
+          <w:rFonts w:ascii="Arial" w:hAnsi="Arial"/>
+        </w:rPr>
+      </w:pPr>
+    </w:p>
+    <w:p>
+      <w:pPr>
+        <w:rPr>
+          <w:rFonts w:ascii="Arial" w:hAnsi="Arial"/>
+        </w:rPr>
+      </w:pPr>
+      <w:r>
+        <w:rPr>
+          <w:rFonts w:ascii="Arial" w:hAnsi="Arial"/>
+        </w:rPr>
+        <w:t>Project decision:</w:t>
+      </w:r>
+    </w:p>
+    <w:p>
+      <w:pPr>
+        <w:rPr>
+          <w:rFonts w:hint="eastAsia"/>
+        </w:rPr>
+      </w:pPr>
+      <w:r>
+        <w:rPr>
+          <w:rFonts w:ascii="Arial" w:hAnsi="Arial"/>
+          <w:color w:val="000000"/>
+          <w:sz w:val="22"/>
+        </w:rPr>
+        <w:t>PLAN 1 Door, SMEED:</w:t>
+      </w:r>
+    </w:p>
+    <w:p>
+      <w:pPr>
+        <w:tabs>
+          <w:tab w:val="left" w:pos="560"/>
+          <w:tab w:val="left" w:pos="1120"/>
+          <w:tab w:val="left" w:pos="1680"/>
+          <w:tab w:val="left" w:pos="2240"/>
+          <w:tab w:val="left" w:pos="2800"/>
+          <w:tab w:val="left" w:pos="3360"/>
+          <w:tab w:val="left" w:pos="3920"/>
+          <w:tab w:val="left" w:pos="4480"/>
+          <w:tab w:val="left" w:pos="5040"/>
+          <w:tab w:val="left" w:pos="5600"/>
+          <w:tab w:val="left" w:pos="6160"/>
+          <w:tab w:val="left" w:pos="6720"/>
+        </w:tabs>
+        <w:spacing w:after="160" w:line="256" w:lineRule="auto"/>
+        <w:rPr>
+          <w:rFonts w:hint="eastAsia"/>
+        </w:rPr>
+      </w:pPr>
+      <w:r>
+        <w:rPr>
+          <w:rFonts w:ascii="Arial" w:hAnsi="Arial"/>
+          <w:color w:val="000000"/>
+          <w:sz w:val="22"/>
+        </w:rPr>
+        <w:t>Ask SMEED if he has a NFC sensor and a solenoid.</w:t>
+      </w:r>
+    </w:p>
+    <w:p>
+      <w:pPr>
+        <w:tabs>
+          <w:tab w:val="left" w:pos="560"/>
+          <w:tab w:val="left" w:pos="1120"/>
+          <w:tab w:val="left" w:pos="1680"/>
+          <w:tab w:val="left" w:pos="2240"/>
+          <w:tab w:val="left" w:pos="2800"/>
+          <w:tab w:val="left" w:pos="3360"/>
+          <w:tab w:val="left" w:pos="3920"/>
+          <w:tab w:val="left" w:pos="4480"/>
+          <w:tab w:val="left" w:pos="5040"/>
+          <w:tab w:val="left" w:pos="5600"/>
+          <w:tab w:val="left" w:pos="6160"/>
+          <w:tab w:val="left" w:pos="6720"/>
+        </w:tabs>
+        <w:spacing w:after="160" w:line="256" w:lineRule="auto"/>
+        <w:rPr>
+          <w:rFonts w:hint="eastAsia"/>
+        </w:rPr>
+      </w:pPr>
+      <w:r>
+        <w:rPr>
+          <w:rFonts w:ascii="Arial" w:hAnsi="Arial"/>
+          <w:color w:val="000000"/>
+          <w:sz w:val="22"/>
+        </w:rPr>
+        <w:t>Get Raspberry Pi – DR</w:t>
+      </w:r>
+    </w:p>
+    <w:p>
+      <w:pPr>
+        <w:tabs>
+          <w:tab w:val="left" w:pos="560"/>
+          <w:tab w:val="left" w:pos="1120"/>
+          <w:tab w:val="left" w:pos="1680"/>
+          <w:tab w:val="left" w:pos="2240"/>
+          <w:tab w:val="left" w:pos="2800"/>
+          <w:tab w:val="left" w:pos="3360"/>
+          <w:tab w:val="left" w:pos="3920"/>
+          <w:tab w:val="left" w:pos="4480"/>
+          <w:tab w:val="left" w:pos="5040"/>
+          <w:tab w:val="left" w:pos="5600"/>
+          <w:tab w:val="left" w:pos="6160"/>
+          <w:tab w:val="left" w:pos="6720"/>
+        </w:tabs>
+        <w:spacing w:after="160" w:line="256" w:lineRule="auto"/>
+        <w:rPr>
+          <w:rFonts w:hint="eastAsia"/>
+        </w:rPr>
+      </w:pPr>
+      <w:r>
+        <w:rPr>
+          <w:rFonts w:ascii="Arial" w:hAnsi="Arial"/>
+          <w:color w:val="000000"/>
+          <w:sz w:val="22"/>
+        </w:rPr>
+        <w:t>Can Pi drive solenoid?</w:t>
+      </w:r>
+    </w:p>
+    <w:p>
+      <w:pPr>
+        <w:tabs>
+          <w:tab w:val="left" w:pos="560"/>
+          <w:tab w:val="left" w:pos="1120"/>
+          <w:tab w:val="left" w:pos="1680"/>
+          <w:tab w:val="left" w:pos="2240"/>
+          <w:tab w:val="left" w:pos="2800"/>
+          <w:tab w:val="left" w:pos="3360"/>
+          <w:tab w:val="left" w:pos="3920"/>
+          <w:tab w:val="left" w:pos="4480"/>
+          <w:tab w:val="left" w:pos="5040"/>
+          <w:tab w:val="left" w:pos="5600"/>
+          <w:tab w:val="left" w:pos="6160"/>
+          <w:tab w:val="left" w:pos="6720"/>
+        </w:tabs>
+        <w:spacing w:after="160" w:line="256" w:lineRule="auto"/>
+        <w:rPr>
+          <w:rFonts w:ascii="Arial" w:hAnsi="Arial"/>
+          <w:color w:val="000000"/>
+          <w:sz w:val="22"/>
+        </w:rPr>
+      </w:pPr>
+    </w:p>
+    <w:p>
+      <w:pPr>
+        <w:tabs>
+          <w:tab w:val="left" w:pos="560"/>
+          <w:tab w:val="left" w:pos="1120"/>
+          <w:tab w:val="left" w:pos="1680"/>
+          <w:tab w:val="left" w:pos="2240"/>
+          <w:tab w:val="left" w:pos="2800"/>
+          <w:tab w:val="left" w:pos="3360"/>
+          <w:tab w:val="left" w:pos="3920"/>
+          <w:tab w:val="left" w:pos="4480"/>
+          <w:tab w:val="left" w:pos="5040"/>
+          <w:tab w:val="left" w:pos="5600"/>
+          <w:tab w:val="left" w:pos="6160"/>
+          <w:tab w:val="left" w:pos="6720"/>
+        </w:tabs>
+        <w:spacing w:after="160" w:line="256" w:lineRule="auto"/>
+        <w:rPr>
+          <w:rFonts w:hint="eastAsia"/>
+        </w:rPr>
+      </w:pPr>
+      <w:r>
+        <w:rPr>
+          <w:rFonts w:ascii="Arial" w:hAnsi="Arial"/>
+          <w:color w:val="000000"/>
+          <w:sz w:val="22"/>
+        </w:rPr>
+        <w:t>PLAN 2 Fridge, Cooled Operating Online Lockbox, COOL:</w:t>
+      </w:r>
+    </w:p>
+    <w:p>
+      <w:pPr>
+        <w:tabs>
+          <w:tab w:val="left" w:pos="560"/>
+          <w:tab w:val="left" w:pos="1120"/>
+          <w:tab w:val="left" w:pos="1680"/>
+          <w:tab w:val="left" w:pos="2240"/>
+          <w:tab w:val="left" w:pos="2800"/>
+          <w:tab w:val="left" w:pos="3360"/>
+          <w:tab w:val="left" w:pos="3920"/>
+          <w:tab w:val="left" w:pos="4480"/>
+          <w:tab w:val="left" w:pos="5040"/>
+          <w:tab w:val="left" w:pos="5600"/>
+          <w:tab w:val="left" w:pos="6160"/>
+          <w:tab w:val="left" w:pos="6720"/>
+        </w:tabs>
+        <w:spacing w:after="160" w:line="256" w:lineRule="auto"/>
+        <w:rPr>
+          <w:rFonts w:hint="eastAsia"/>
+        </w:rPr>
+      </w:pPr>
+      <w:r>
+        <w:rPr>
+          <w:rFonts w:ascii="Arial" w:hAnsi="Arial"/>
+          <w:color w:val="000000"/>
+          <w:sz w:val="22"/>
+        </w:rPr>
+        <w:t>Thermometer</w:t>
+      </w:r>
+    </w:p>
+    <w:p>
+      <w:pPr>
+        <w:tabs>
+          <w:tab w:val="left" w:pos="560"/>
+          <w:tab w:val="left" w:pos="1120"/>
+          <w:tab w:val="left" w:pos="1680"/>
+          <w:tab w:val="left" w:pos="2240"/>
+          <w:tab w:val="left" w:pos="2800"/>
+          <w:tab w:val="left" w:pos="3360"/>
+          <w:tab w:val="left" w:pos="3920"/>
+          <w:tab w:val="left" w:pos="4480"/>
+          <w:tab w:val="left" w:pos="5040"/>
+          <w:tab w:val="left" w:pos="5600"/>
+          <w:tab w:val="left" w:pos="6160"/>
+          <w:tab w:val="left" w:pos="6720"/>
+        </w:tabs>
+        <w:spacing w:after="160" w:line="256" w:lineRule="auto"/>
+        <w:rPr>
+          <w:rFonts w:hint="eastAsia"/>
+        </w:rPr>
+      </w:pPr>
+      <w:r>
+        <w:rPr>
+          <w:rFonts w:ascii="Arial" w:hAnsi="Arial"/>
+          <w:color w:val="000000"/>
+          <w:sz w:val="22"/>
+        </w:rPr>
+        <w:t>Barcode scanner – possibly webcam</w:t>
+      </w:r>
+    </w:p>
+    <w:p>
+      <w:pPr>
+        <w:tabs>
+          <w:tab w:val="left" w:pos="560"/>
+          <w:tab w:val="left" w:pos="1120"/>
+          <w:tab w:val="left" w:pos="1680"/>
+          <w:tab w:val="left" w:pos="2240"/>
+          <w:tab w:val="left" w:pos="2800"/>
+          <w:tab w:val="left" w:pos="3360"/>
+          <w:tab w:val="left" w:pos="3920"/>
+          <w:tab w:val="left" w:pos="4480"/>
+          <w:tab w:val="left" w:pos="5040"/>
+          <w:tab w:val="left" w:pos="5600"/>
+          <w:tab w:val="left" w:pos="6160"/>
+          <w:tab w:val="left" w:pos="6720"/>
+        </w:tabs>
+        <w:spacing w:after="160" w:line="256" w:lineRule="auto"/>
+        <w:rPr>
+          <w:rFonts w:hint="eastAsia"/>
+        </w:rPr>
+      </w:pPr>
+      <w:r>
+        <w:rPr>
+          <w:rFonts w:ascii="Arial" w:hAnsi="Arial"/>
+          <w:color w:val="000000"/>
+          <w:sz w:val="22"/>
+        </w:rPr>
+        <w:t>Best before dates on food – possibly using touchscreen</w:t>
+      </w:r>
+    </w:p>
+    <w:p>
+      <w:pPr>
+        <w:tabs>
+          <w:tab w:val="left" w:pos="560"/>
+          <w:tab w:val="left" w:pos="1120"/>
+          <w:tab w:val="left" w:pos="1680"/>
+          <w:tab w:val="left" w:pos="2240"/>
+          <w:tab w:val="left" w:pos="2800"/>
+          <w:tab w:val="left" w:pos="3360"/>
+          <w:tab w:val="left" w:pos="3920"/>
+          <w:tab w:val="left" w:pos="4480"/>
+          <w:tab w:val="left" w:pos="5040"/>
+          <w:tab w:val="left" w:pos="5600"/>
+          <w:tab w:val="left" w:pos="6160"/>
+          <w:tab w:val="left" w:pos="6720"/>
+        </w:tabs>
+        <w:spacing w:after="160" w:line="256" w:lineRule="auto"/>
+        <w:rPr>
+          <w:rFonts w:hint="eastAsia"/>
+        </w:rPr>
+      </w:pPr>
+      <w:r>
+        <w:rPr>
+          <w:rFonts w:ascii="Arial" w:hAnsi="Arial"/>
+          <w:color w:val="000000"/>
+          <w:sz w:val="22"/>
+        </w:rPr>
+        <w:t>Online access to inventory, what’s going out of date?</w:t>
+      </w:r>
+    </w:p>
+    <w:p>
+      <w:pPr>
+        <w:tabs>
+          <w:tab w:val="left" w:pos="560"/>
+          <w:tab w:val="left" w:pos="1120"/>
+          <w:tab w:val="left" w:pos="1680"/>
+          <w:tab w:val="left" w:pos="2240"/>
+          <w:tab w:val="left" w:pos="2800"/>
+          <w:tab w:val="left" w:pos="3360"/>
+          <w:tab w:val="left" w:pos="3920"/>
+          <w:tab w:val="left" w:pos="4480"/>
+          <w:tab w:val="left" w:pos="5040"/>
+          <w:tab w:val="left" w:pos="5600"/>
+          <w:tab w:val="left" w:pos="6160"/>
+          <w:tab w:val="left" w:pos="6720"/>
+        </w:tabs>
+        <w:spacing w:after="160" w:line="256" w:lineRule="auto"/>
+        <w:rPr>
+          <w:rFonts w:hint="eastAsia"/>
+        </w:rPr>
+      </w:pPr>
+      <w:r>
+        <w:rPr>
+          <w:rFonts w:ascii="Arial" w:hAnsi="Arial"/>
+          <w:color w:val="000000"/>
+          <w:sz w:val="22"/>
+        </w:rPr>
+        <w:t>LED, to say close, open too long</w:t>
+      </w:r>
+    </w:p>
+    <w:p>
+      <w:pPr>
+        <w:tabs>
+          <w:tab w:val="left" w:pos="560"/>
+          <w:tab w:val="left" w:pos="1120"/>
+          <w:tab w:val="left" w:pos="1680"/>
+          <w:tab w:val="left" w:pos="2240"/>
+          <w:tab w:val="left" w:pos="2800"/>
+          <w:tab w:val="left" w:pos="3360"/>
+          <w:tab w:val="left" w:pos="3920"/>
+          <w:tab w:val="left" w:pos="4480"/>
+          <w:tab w:val="left" w:pos="5040"/>
+          <w:tab w:val="left" w:pos="5600"/>
+          <w:tab w:val="left" w:pos="6160"/>
+          <w:tab w:val="left" w:pos="6720"/>
+        </w:tabs>
+        <w:spacing w:after="160" w:line="256" w:lineRule="auto"/>
+        <w:rPr>
+          <w:rFonts w:hint="eastAsia"/>
+        </w:rPr>
+      </w:pPr>
+      <w:r>
+        <w:rPr>
+          <w:rFonts w:ascii="Arial" w:hAnsi="Arial"/>
+          <w:color w:val="000000"/>
+          <w:sz w:val="22"/>
+        </w:rPr>
+        <w:t>Extras:</w:t>
+      </w:r>
+    </w:p>
+    <w:p>
+      <w:pPr>
+        <w:tabs>
+          <w:tab w:val="left" w:pos="560"/>
+          <w:tab w:val="left" w:pos="1120"/>
+          <w:tab w:val="left" w:pos="1680"/>
+          <w:tab w:val="left" w:pos="2240"/>
+          <w:tab w:val="left" w:pos="2800"/>
+          <w:tab w:val="left" w:pos="3360"/>
+          <w:tab w:val="left" w:pos="3920"/>
+          <w:tab w:val="left" w:pos="4480"/>
+          <w:tab w:val="left" w:pos="5040"/>
+          <w:tab w:val="left" w:pos="5600"/>
+          <w:tab w:val="left" w:pos="6160"/>
+          <w:tab w:val="left" w:pos="6720"/>
+        </w:tabs>
+        <w:spacing w:after="160" w:line="256" w:lineRule="auto"/>
+        <w:rPr>
+          <w:rFonts w:hint="eastAsia"/>
+        </w:rPr>
+      </w:pPr>
+      <w:r>
+        <w:rPr>
+          <w:rFonts w:ascii="Arial" w:hAnsi="Arial"/>
+          <w:color w:val="000000"/>
+          <w:sz w:val="22"/>
+        </w:rPr>
+        <w:t xml:space="preserve">OCR to </w:t>
+      </w:r>
+      <w:proofErr w:type="spellStart"/>
+      <w:r>
+        <w:rPr>
+          <w:rFonts w:ascii="Arial" w:hAnsi="Arial"/>
+          <w:color w:val="000000"/>
+          <w:sz w:val="22"/>
+        </w:rPr>
+        <w:t>recognise</w:t>
+      </w:r>
+      <w:proofErr w:type="spellEnd"/>
+      <w:r>
+        <w:rPr>
+          <w:rFonts w:ascii="Arial" w:hAnsi="Arial"/>
+          <w:color w:val="000000"/>
+          <w:sz w:val="22"/>
+        </w:rPr>
+        <w:t xml:space="preserve"> best before dates</w:t>
+      </w:r>
+    </w:p>
+    <w:p>
+      <w:pPr>
+        <w:tabs>
+          <w:tab w:val="left" w:pos="560"/>
+          <w:tab w:val="left" w:pos="1120"/>
+          <w:tab w:val="left" w:pos="1680"/>
+          <w:tab w:val="left" w:pos="2240"/>
+          <w:tab w:val="left" w:pos="2800"/>
+          <w:tab w:val="left" w:pos="3360"/>
+          <w:tab w:val="left" w:pos="3920"/>
+          <w:tab w:val="left" w:pos="4480"/>
+          <w:tab w:val="left" w:pos="5040"/>
+          <w:tab w:val="left" w:pos="5600"/>
+          <w:tab w:val="left" w:pos="6160"/>
+          <w:tab w:val="left" w:pos="6720"/>
+        </w:tabs>
+        <w:spacing w:after="160" w:line="256" w:lineRule="auto"/>
+        <w:rPr>
+          <w:rFonts w:hint="eastAsia"/>
+        </w:rPr>
+      </w:pPr>
+      <w:r>
+        <w:rPr>
+          <w:rFonts w:ascii="Arial" w:hAnsi="Arial"/>
+          <w:color w:val="000000"/>
+          <w:sz w:val="22"/>
+        </w:rPr>
+        <w:t>Possible recommended meals – what’s going out of date?</w:t>
+      </w:r>
+    </w:p>
+    <w:p>
+      <w:pPr>
+        <w:tabs>
+          <w:tab w:val="left" w:pos="560"/>
+          <w:tab w:val="left" w:pos="1120"/>
+          <w:tab w:val="left" w:pos="1680"/>
+          <w:tab w:val="left" w:pos="2240"/>
+          <w:tab w:val="left" w:pos="2800"/>
+          <w:tab w:val="left" w:pos="3360"/>
+          <w:tab w:val="left" w:pos="3920"/>
+          <w:tab w:val="left" w:pos="4480"/>
+          <w:tab w:val="left" w:pos="5040"/>
+          <w:tab w:val="left" w:pos="5600"/>
+          <w:tab w:val="left" w:pos="6160"/>
+          <w:tab w:val="left" w:pos="6720"/>
+        </w:tabs>
+        <w:spacing w:after="160" w:line="256" w:lineRule="auto"/>
+        <w:rPr>
+          <w:rFonts w:ascii="Arial" w:hAnsi="Arial"/>
+          <w:color w:val="000000"/>
+          <w:sz w:val="22"/>
+        </w:rPr>
+      </w:pPr>
+      <w:r>
+        <w:rPr>
+          <w:rFonts w:ascii="Arial" w:hAnsi="Arial"/>
+          <w:color w:val="000000"/>
+          <w:sz w:val="22"/>
+        </w:rPr>
+        <w:t xml:space="preserve"> Temperature adjustment</w:t>
+      </w:r>
+    </w:p>
+    <w:p>
+      <w:pPr>
+        <w:tabs>
+          <w:tab w:val="left" w:pos="560"/>
+          <w:tab w:val="left" w:pos="1120"/>
+          <w:tab w:val="left" w:pos="1680"/>
+          <w:tab w:val="left" w:pos="2240"/>
+          <w:tab w:val="left" w:pos="2800"/>
+          <w:tab w:val="left" w:pos="3360"/>
+          <w:tab w:val="left" w:pos="3920"/>
+          <w:tab w:val="left" w:pos="4480"/>
+          <w:tab w:val="left" w:pos="5040"/>
+          <w:tab w:val="left" w:pos="5600"/>
+          <w:tab w:val="left" w:pos="6160"/>
+          <w:tab w:val="left" w:pos="6720"/>
+        </w:tabs>
+        <w:spacing w:after="160" w:line="256" w:lineRule="auto"/>
+        <w:rPr>
+          <w:rFonts w:ascii="Arial" w:hAnsi="Arial"/>
+          <w:color w:val="000000"/>
+          <w:sz w:val="22"/>
+        </w:rPr>
+      </w:pPr>
+    </w:p>
+    <w:p>
+      <w:pPr>
+        <w:tabs>
+          <w:tab w:val="left" w:pos="560"/>
+          <w:tab w:val="left" w:pos="1120"/>
+          <w:tab w:val="left" w:pos="1680"/>
+          <w:tab w:val="left" w:pos="2240"/>
+          <w:tab w:val="left" w:pos="2800"/>
+          <w:tab w:val="left" w:pos="3360"/>
+          <w:tab w:val="left" w:pos="3920"/>
+          <w:tab w:val="left" w:pos="4480"/>
+          <w:tab w:val="left" w:pos="5040"/>
+          <w:tab w:val="left" w:pos="5600"/>
+          <w:tab w:val="left" w:pos="6160"/>
+          <w:tab w:val="left" w:pos="6720"/>
+        </w:tabs>
+        <w:spacing w:after="160" w:line="256" w:lineRule="auto"/>
+        <w:rPr>
+          <w:rFonts w:ascii="Arial" w:hAnsi="Arial"/>
+          <w:b/>
+          <w:color w:val="000000"/>
+          <w:sz w:val="22"/>
+          <w:u w:val="single"/>
+        </w:rPr>
+      </w:pPr>
+    </w:p>
+    <w:p>
+      <w:pPr>
+        <w:tabs>
+          <w:tab w:val="left" w:pos="560"/>
+          <w:tab w:val="left" w:pos="1120"/>
+          <w:tab w:val="left" w:pos="1680"/>
+          <w:tab w:val="left" w:pos="2240"/>
+          <w:tab w:val="left" w:pos="2800"/>
+          <w:tab w:val="left" w:pos="3360"/>
+          <w:tab w:val="left" w:pos="3920"/>
+          <w:tab w:val="left" w:pos="4480"/>
+          <w:tab w:val="left" w:pos="5040"/>
+          <w:tab w:val="left" w:pos="5600"/>
+          <w:tab w:val="left" w:pos="6160"/>
+          <w:tab w:val="left" w:pos="6720"/>
+        </w:tabs>
+        <w:spacing w:after="160" w:line="256" w:lineRule="auto"/>
+        <w:rPr>
+          <w:rFonts w:hint="eastAsia"/>
+          <w:b/>
+          <w:u w:val="single"/>
+        </w:rPr>
+      </w:pPr>
+      <w:r>
+        <w:rPr>
+          <w:rFonts w:ascii="Arial" w:hAnsi="Arial"/>
+          <w:b/>
+          <w:color w:val="000000"/>
+          <w:sz w:val="22"/>
+          <w:u w:val="single"/>
+        </w:rPr>
+        <w:t>Meeting 2</w:t>
+      </w:r>
+    </w:p>
+    <w:p>
+      <w:r>
+        <w:t>Emailed Duncan asking if our fridge idea is acceptable.</w:t>
+      </w:r>
+    </w:p>
+    <w:p>
+      <w:r>
+        <w:rPr>
+          <w:noProof/>
+          <w:lang w:val="en-GB" w:eastAsia="en-GB" w:bidi="ar-SA"/>
+        </w:rPr>
+        <w:drawing>
+          <wp:anchor distT="0" distB="0" distL="114300" distR="114300" simplePos="0" relativeHeight="251658240" behindDoc="1" locked="0" layoutInCell="1" allowOverlap="1" wp14:anchorId="2AD7CAC6" wp14:editId="338AE440">
+            <wp:simplePos x="0" y="0"/>
+            <wp:positionH relativeFrom="column">
+              <wp:posOffset>13335</wp:posOffset>
+            </wp:positionH>
+            <wp:positionV relativeFrom="paragraph">
+              <wp:posOffset>195580</wp:posOffset>
+            </wp:positionV>
+            <wp:extent cx="1952625" cy="1808480"/>
+            <wp:effectExtent l="0" t="0" r="0" b="0"/>
+            <wp:wrapTight wrapText="bothSides">
+              <wp:wrapPolygon edited="0">
+                <wp:start x="4004" y="0"/>
+                <wp:lineTo x="4004" y="21388"/>
+                <wp:lineTo x="17491" y="21388"/>
+                <wp:lineTo x="17491" y="0"/>
+                <wp:lineTo x="4004" y="0"/>
+              </wp:wrapPolygon>
+            </wp:wrapTight>
+            <wp:docPr id="2" name="Picture 2" descr="\\studenthome.cis.strath.ac.uk\homes\system\Windows\Downloads\fridge.png"/>
+            <wp:cNvGraphicFramePr>
+              <a:graphicFrameLocks xmlns:a="http://schemas.openxmlformats.org/drawingml/2006/main" noChangeAspect="1"/>
+            </wp:cNvGraphicFramePr>
+            <a:graphic xmlns:a="http://schemas.openxmlformats.org/drawingml/2006/main">
+              <a:graphicData uri="http://schemas.openxmlformats.org/drawingml/2006/picture">
+                <pic:pic xmlns:pic="http://schemas.openxmlformats.org/drawingml/2006/picture">
+                  <pic:nvPicPr>
+                    <pic:cNvPr id="0" name="Picture 2" descr="\\studenthome.cis.strath.ac.uk\homes\system\Windows\Downloads\fridge.png"/>
+                    <pic:cNvPicPr>
+                      <a:picLocks noChangeAspect="1" noChangeArrowheads="1"/>
+                    </pic:cNvPicPr>
+                  </pic:nvPicPr>
+                  <pic:blipFill>
+                    <a:blip r:embed="rId6" cstate="print">
+                      <a:extLst>
+                        <a:ext uri="{28A0092B-C50C-407E-A947-70E740481C1C}">
+                          <a14:useLocalDpi xmlns:a14="http://schemas.microsoft.com/office/drawing/2010/main" val="0"/>
+                        </a:ext>
+                      </a:extLst>
+                    </a:blip>
+                    <a:srcRect/>
+                    <a:stretch>
+                      <a:fillRect/>
+                    </a:stretch>
+                  </pic:blipFill>
+                  <pic:spPr bwMode="auto">
+                    <a:xfrm>
+                      <a:off x="0" y="0"/>
+                      <a:ext cx="1952625" cy="1808480"/>
+                    </a:xfrm>
+                    <a:prstGeom prst="rect">
+                      <a:avLst/>
+                    </a:prstGeom>
+                    <a:noFill/>
+                    <a:ln>
+                      <a:noFill/>
+                    </a:ln>
+                  </pic:spPr>
+                </pic:pic>
+              </a:graphicData>
+            </a:graphic>
+            <wp14:sizeRelH relativeFrom="page">
+              <wp14:pctWidth>0</wp14:pctWidth>
+            </wp14:sizeRelH>
+            <wp14:sizeRelV relativeFrom="page">
+              <wp14:pctHeight>0</wp14:pctHeight>
+            </wp14:sizeRelV>
+          </wp:anchor>
+        </w:drawing>
+      </w:r>
+      <w:r>
+        <w:t>Decided on Andrew’s fridge to work on.</w:t>
+      </w:r>
+    </w:p>
+    <w:p/>
+    <w:p/>
+    <w:p/>
+    <w:p/>
+    <w:p/>
+    <w:p/>
+    <w:p/>
+    <w:p/>
+    <w:p/>
+    <w:p/>
+    <w:p/>
+    <w:p>
+      <w:r>
+        <w:t>Began identifying components we want</w:t>
+      </w:r>
+    </w:p>
+    <w:p>
+      <w:pPr>
+        <w:rPr>
+          <w:rFonts w:hint="eastAsia"/>
+        </w:rPr>
+      </w:pPr>
+      <w:r>
+        <w:t>Wrote up our report plan</w:t>
       </w:r>
       <w:bookmarkStart w:id="0" w:name="_GoBack"/>
       <w:bookmarkEnd w:id="0"/>
-      <w:r>
-        <w:t>fi Adapter</w:t>
-      </w:r>
-    </w:p>
-    <w:p>
-      <w:pPr>
-        <w:pStyle w:val="NoSpacing"/>
-        <w:numPr>
-          <w:ilvl w:val="1"/>
-          <w:numId w:val="1"/>
-        </w:numPr>
-      </w:pPr>
-      <w:r>
-        <w:t>Temp sensor</w:t>
-      </w:r>
-    </w:p>
-    <w:p>
-      <w:pPr>
-        <w:pStyle w:val="NoSpacing"/>
-        <w:numPr>
-          <w:ilvl w:val="1"/>
-          <w:numId w:val="1"/>
-        </w:numPr>
-      </w:pPr>
-      <w:r>
-        <w:t>Touchscreen</w:t>
-      </w:r>
-    </w:p>
-    <w:p>
-      <w:pPr>
-        <w:pStyle w:val="NoSpacing"/>
-        <w:numPr>
-          <w:ilvl w:val="1"/>
-          <w:numId w:val="1"/>
-        </w:numPr>
-      </w:pPr>
-      <w:r>
-        <w:t>Camera (bar code scanner)</w:t>
-      </w:r>
-    </w:p>
-    <w:p>
-      <w:pPr>
-        <w:pStyle w:val="NoSpacing"/>
-        <w:numPr>
-          <w:ilvl w:val="1"/>
-          <w:numId w:val="1"/>
-        </w:numPr>
-      </w:pPr>
-      <w:r>
-        <w:t>Fridge</w:t>
-      </w:r>
-    </w:p>
-    <w:p>
-      <w:pPr>
-        <w:pStyle w:val="NoSpacing"/>
-        <w:numPr>
-          <w:ilvl w:val="0"/>
-          <w:numId w:val="1"/>
-        </w:numPr>
-      </w:pPr>
-      <w:r>
-        <w:t>How  we are mounting hardware to fridge</w:t>
-      </w:r>
-    </w:p>
-    <w:p>
-      <w:pPr>
-        <w:pStyle w:val="NoSpacing"/>
-      </w:pPr>
-      <w:r>
-        <w:t>Software design</w:t>
-      </w:r>
-    </w:p>
-    <w:p>
-      <w:pPr>
-        <w:pStyle w:val="NoSpacing"/>
-        <w:numPr>
-          <w:ilvl w:val="0"/>
-          <w:numId w:val="1"/>
-        </w:numPr>
-      </w:pPr>
-      <w:r>
-        <w:t>Deciding if we should use an OS on the Pi</w:t>
-      </w:r>
-    </w:p>
-    <w:p>
-      <w:pPr>
-        <w:pStyle w:val="NoSpacing"/>
-        <w:numPr>
-          <w:ilvl w:val="0"/>
-          <w:numId w:val="1"/>
-        </w:numPr>
-      </w:pPr>
-      <w:r>
-        <w:t>What language to use (Python/C/etc?)</w:t>
-      </w:r>
-    </w:p>
-    <w:p>
-      <w:pPr>
-        <w:pStyle w:val="NoSpacing"/>
-        <w:numPr>
-          <w:ilvl w:val="0"/>
-          <w:numId w:val="1"/>
-        </w:numPr>
-      </w:pPr>
-      <w:r>
-        <w:t>Hosting a web server</w:t>
-      </w:r>
-    </w:p>
-    <w:p>
-      <w:pPr>
-        <w:pStyle w:val="NoSpacing"/>
-        <w:numPr>
-          <w:ilvl w:val="0"/>
-          <w:numId w:val="1"/>
-        </w:numPr>
-      </w:pPr>
-      <w:r>
-        <w:t>Webcam taking pictures (of bar codes)</w:t>
-      </w:r>
-    </w:p>
-    <w:p>
-      <w:pPr>
-        <w:pStyle w:val="NoSpacing"/>
-        <w:numPr>
-          <w:ilvl w:val="0"/>
-          <w:numId w:val="1"/>
-        </w:numPr>
-      </w:pPr>
-      <w:r>
-        <w:t>Displaying/taking input on touchscreen</w:t>
-      </w:r>
-    </w:p>
-    <w:p>
-      <w:pPr>
-        <w:pStyle w:val="NoSpacing"/>
-      </w:pPr>
-      <w:r>
-        <w:t>Gant Chart</w:t>
-      </w:r>
-    </w:p>
-    <w:p>
-      <w:pPr>
-        <w:pStyle w:val="NoSpacing"/>
-      </w:pPr>
-      <w:r>
-        <w:t>Current Progress</w:t>
-      </w:r>
-    </w:p>
-    <w:p>
-      <w:pPr>
-        <w:pStyle w:val="NoSpacing"/>
-      </w:pPr>
-      <w:r>
-        <w:t>Conclusion</w:t>
-      </w:r>
-    </w:p>
-    <w:p>
-      <w:pPr>
-        <w:pStyle w:val="NoSpacing"/>
-      </w:pPr>
     </w:p>
     <w:sectPr>
+      <w:headerReference w:type="default" r:id="rId7"/>
       <w:pgSz w:w="11906" w:h="16838"/>
-      <w:pgMar w:top="1440" w:right="1440" w:bottom="1440" w:left="1440" w:header="708" w:footer="708" w:gutter="0"/>
-      <w:cols w:space="708"/>
-      <w:docGrid w:linePitch="360"/>
+      <w:pgMar w:top="1693" w:right="1134" w:bottom="1134" w:left="1134" w:header="1134" w:footer="0" w:gutter="0"/>
+      <w:cols w:space="720"/>
+      <w:formProt w:val="0"/>
+      <w:docGrid w:linePitch="240" w:charSpace="-6145"/>
     </w:sectPr>
   </w:body>
 </w:document>
 </file>
 
-<file path=word/numbering.xml><?xml version="1.0" encoding="utf-8"?>
-<w:numbering xmlns:wpc="http://schemas.microsoft.com/office/word/2010/wordprocessingCanvas" xmlns:mc="http://schemas.openxmlformats.org/markup-compatibility/2006" xmlns:o="urn:schemas-microsoft-com:office:office" xmlns:r="http://schemas.openxmlformats.org/officeDocument/2006/relationships" xmlns:m="http://schemas.openxmlformats.org/officeDocument/2006/math" xmlns:v="urn:schemas-microsoft-com:vml" xmlns:wp14="http://schemas.microsoft.com/office/word/2010/wordprocessingDrawing" xmlns:wp="http://schemas.openxmlformats.org/drawingml/2006/wordprocessingDrawing" xmlns:w10="urn:schemas-microsoft-com:office:word" xmlns:w="http://schemas.openxmlformats.org/wordprocessingml/2006/main" xmlns:w14="http://schemas.microsoft.com/office/word/2010/wordml" xmlns:w15="http://schemas.microsoft.com/office/word/2012/wordml" xmlns:wpg="http://schemas.microsoft.com/office/word/2010/wordprocessingGroup" xmlns:wpi="http://schemas.microsoft.com/office/word/2010/wordprocessingInk" xmlns:wne="http://schemas.microsoft.com/office/word/2006/wordml" xmlns:wps="http://schemas.microsoft.com/office/word/2010/wordprocessingShape" mc:Ignorable="w14 w15 wp14">
-  <w:abstractNum w:abstractNumId="0" w15:restartNumberingAfterBreak="0">
-    <w:nsid w:val="00F97526"/>
-    <w:multiLevelType w:val="hybridMultilevel"/>
-    <w:tmpl w:val="130E4FC6"/>
-    <w:lvl w:ilvl="0" w:tplc="ECC27CCC">
-      <w:numFmt w:val="bullet"/>
-      <w:lvlText w:val="-"/>
-      <w:lvlJc w:val="left"/>
-      <w:pPr>
-        <w:ind w:left="1080" w:hanging="360"/>
-      </w:pPr>
+<file path=word/endnotes.xml><?xml version="1.0" encoding="utf-8"?>
+<w:endnotes xmlns:wpc="http://schemas.microsoft.com/office/word/2010/wordprocessingCanvas" xmlns:mc="http://schemas.openxmlformats.org/markup-compatibility/2006" xmlns:o="urn:schemas-microsoft-com:office:office" xmlns:r="http://schemas.openxmlformats.org/officeDocument/2006/relationships" xmlns:m="http://schemas.openxmlformats.org/officeDocument/2006/math" xmlns:v="urn:schemas-microsoft-com:vml" xmlns:wp14="http://schemas.microsoft.com/office/word/2010/wordprocessingDrawing" xmlns:wp="http://schemas.openxmlformats.org/drawingml/2006/wordprocessingDrawing" xmlns:w10="urn:schemas-microsoft-com:office:word" xmlns:w="http://schemas.openxmlformats.org/wordprocessingml/2006/main" xmlns:w14="http://schemas.microsoft.com/office/word/2010/wordml" xmlns:w15="http://schemas.microsoft.com/office/word/2012/wordml" xmlns:wpg="http://schemas.microsoft.com/office/word/2010/wordprocessingGroup" xmlns:wpi="http://schemas.microsoft.com/office/word/2010/wordprocessingInk" xmlns:wne="http://schemas.microsoft.com/office/word/2006/wordml" xmlns:wps="http://schemas.microsoft.com/office/word/2010/wordprocessingShape" mc:Ignorable="w14 w15 wp14">
+  <w:endnote w:type="separator" w:id="-1">
+    <w:p>
+      <w:pPr>
+        <w:rPr>
+          <w:rFonts w:hint="eastAsia"/>
+        </w:rPr>
+      </w:pPr>
+      <w:r>
+        <w:separator/>
+      </w:r>
+    </w:p>
+  </w:endnote>
+  <w:endnote w:type="continuationSeparator" w:id="0">
+    <w:p>
+      <w:pPr>
+        <w:rPr>
+          <w:rFonts w:hint="eastAsia"/>
+        </w:rPr>
+      </w:pPr>
+      <w:r>
+        <w:continuationSeparator/>
+      </w:r>
+    </w:p>
+  </w:endnote>
+</w:endnotes>
+</file>
+
+<file path=word/footnotes.xml><?xml version="1.0" encoding="utf-8"?>
+<w:footnotes xmlns:wpc="http://schemas.microsoft.com/office/word/2010/wordprocessingCanvas" xmlns:mc="http://schemas.openxmlformats.org/markup-compatibility/2006" xmlns:o="urn:schemas-microsoft-com:office:office" xmlns:r="http://schemas.openxmlformats.org/officeDocument/2006/relationships" xmlns:m="http://schemas.openxmlformats.org/officeDocument/2006/math" xmlns:v="urn:schemas-microsoft-com:vml" xmlns:wp14="http://schemas.microsoft.com/office/word/2010/wordprocessingDrawing" xmlns:wp="http://schemas.openxmlformats.org/drawingml/2006/wordprocessingDrawing" xmlns:w10="urn:schemas-microsoft-com:office:word" xmlns:w="http://schemas.openxmlformats.org/wordprocessingml/2006/main" xmlns:w14="http://schemas.microsoft.com/office/word/2010/wordml" xmlns:w15="http://schemas.microsoft.com/office/word/2012/wordml" xmlns:wpg="http://schemas.microsoft.com/office/word/2010/wordprocessingGroup" xmlns:wpi="http://schemas.microsoft.com/office/word/2010/wordprocessingInk" xmlns:wne="http://schemas.microsoft.com/office/word/2006/wordml" xmlns:wps="http://schemas.microsoft.com/office/word/2010/wordprocessingShape" mc:Ignorable="w14 w15 wp14">
+  <w:footnote w:type="separator" w:id="-1">
+    <w:p>
+      <w:pPr>
+        <w:rPr>
+          <w:rFonts w:hint="eastAsia"/>
+        </w:rPr>
+      </w:pPr>
+      <w:r>
+        <w:separator/>
+      </w:r>
+    </w:p>
+  </w:footnote>
+  <w:footnote w:type="continuationSeparator" w:id="0">
+    <w:p>
+      <w:pPr>
+        <w:rPr>
+          <w:rFonts w:hint="eastAsia"/>
+        </w:rPr>
+      </w:pPr>
+      <w:r>
+        <w:continuationSeparator/>
+      </w:r>
+    </w:p>
+  </w:footnote>
+</w:footnotes>
+</file>
+
+<file path=word/header1.xml><?xml version="1.0" encoding="utf-8"?>
+<w:hdr xmlns:wpc="http://schemas.microsoft.com/office/word/2010/wordprocessingCanvas" xmlns:mc="http://schemas.openxmlformats.org/markup-compatibility/2006" xmlns:o="urn:schemas-microsoft-com:office:office" xmlns:r="http://schemas.openxmlformats.org/officeDocument/2006/relationships" xmlns:m="http://schemas.openxmlformats.org/officeDocument/2006/math" xmlns:v="urn:schemas-microsoft-com:vml" xmlns:wp14="http://schemas.microsoft.com/office/word/2010/wordprocessingDrawing" xmlns:wp="http://schemas.openxmlformats.org/drawingml/2006/wordprocessingDrawing" xmlns:w10="urn:schemas-microsoft-com:office:word" xmlns:w="http://schemas.openxmlformats.org/wordprocessingml/2006/main" xmlns:w14="http://schemas.microsoft.com/office/word/2010/wordml" xmlns:w15="http://schemas.microsoft.com/office/word/2012/wordml" xmlns:wpg="http://schemas.microsoft.com/office/word/2010/wordprocessingGroup" xmlns:wpi="http://schemas.microsoft.com/office/word/2010/wordprocessingInk" xmlns:wne="http://schemas.microsoft.com/office/word/2006/wordml" xmlns:wps="http://schemas.microsoft.com/office/word/2010/wordprocessingShape" mc:Ignorable="w14 w15 wp14">
+  <w:p>
+    <w:pPr>
+      <w:pStyle w:val="Header"/>
       <w:rPr>
-        <w:rFonts w:ascii="Calibri" w:eastAsiaTheme="minorHAnsi" w:hAnsi="Calibri" w:cstheme="minorBidi" w:hint="default"/>
+        <w:rFonts w:ascii="Arial" w:hAnsi="Arial"/>
       </w:rPr>
-    </w:lvl>
-    <w:lvl w:ilvl="1" w:tplc="08090003">
-      <w:start w:val="1"/>
-      <w:numFmt w:val="bullet"/>
-      <w:lvlText w:val="o"/>
-      <w:lvlJc w:val="left"/>
-      <w:pPr>
-        <w:ind w:left="1800" w:hanging="360"/>
-      </w:pPr>
+    </w:pPr>
+    <w:r>
       <w:rPr>
-        <w:rFonts w:ascii="Courier New" w:hAnsi="Courier New" w:cs="Courier New" w:hint="default"/>
+        <w:rFonts w:ascii="Arial" w:hAnsi="Arial"/>
       </w:rPr>
-    </w:lvl>
-    <w:lvl w:ilvl="2" w:tplc="08090005" w:tentative="1">
-      <w:start w:val="1"/>
-      <w:numFmt w:val="bullet"/>
-      <w:lvlText w:val=""/>
-      <w:lvlJc w:val="left"/>
-      <w:pPr>
-        <w:ind w:left="2520" w:hanging="360"/>
-      </w:pPr>
+      <w:t>Phase 1 Report</w:t>
+    </w:r>
+    <w:r>
       <w:rPr>
-        <w:rFonts w:ascii="Wingdings" w:hAnsi="Wingdings" w:hint="default"/>
+        <w:rFonts w:ascii="Arial" w:hAnsi="Arial"/>
       </w:rPr>
-    </w:lvl>
-    <w:lvl w:ilvl="3" w:tplc="08090001" w:tentative="1">
-      <w:start w:val="1"/>
-      <w:numFmt w:val="bullet"/>
-      <w:lvlText w:val=""/>
-      <w:lvlJc w:val="left"/>
-      <w:pPr>
-        <w:ind w:left="3240" w:hanging="360"/>
-      </w:pPr>
+      <w:tab/>
+      <w:t>ACE</w:t>
+    </w:r>
+    <w:r>
       <w:rPr>
-        <w:rFonts w:ascii="Symbol" w:hAnsi="Symbol" w:hint="default"/>
+        <w:rFonts w:ascii="Arial" w:hAnsi="Arial"/>
       </w:rPr>
-    </w:lvl>
-    <w:lvl w:ilvl="4" w:tplc="08090003" w:tentative="1">
-      <w:start w:val="1"/>
-      <w:numFmt w:val="bullet"/>
-      <w:lvlText w:val="o"/>
-      <w:lvlJc w:val="left"/>
-      <w:pPr>
-        <w:ind w:left="3960" w:hanging="360"/>
-      </w:pPr>
-      <w:rPr>
-        <w:rFonts w:ascii="Courier New" w:hAnsi="Courier New" w:cs="Courier New" w:hint="default"/>
-      </w:rPr>
-    </w:lvl>
-    <w:lvl w:ilvl="5" w:tplc="08090005" w:tentative="1">
-      <w:start w:val="1"/>
-      <w:numFmt w:val="bullet"/>
-      <w:lvlText w:val=""/>
-      <w:lvlJc w:val="left"/>
-      <w:pPr>
-        <w:ind w:left="4680" w:hanging="360"/>
-      </w:pPr>
-      <w:rPr>
-        <w:rFonts w:ascii="Wingdings" w:hAnsi="Wingdings" w:hint="default"/>
-      </w:rPr>
-    </w:lvl>
-    <w:lvl w:ilvl="6" w:tplc="08090001" w:tentative="1">
-      <w:start w:val="1"/>
-      <w:numFmt w:val="bullet"/>
-      <w:lvlText w:val=""/>
-      <w:lvlJc w:val="left"/>
-      <w:pPr>
-        <w:ind w:left="5400" w:hanging="360"/>
-      </w:pPr>
-      <w:rPr>
-        <w:rFonts w:ascii="Symbol" w:hAnsi="Symbol" w:hint="default"/>
-      </w:rPr>
-    </w:lvl>
-    <w:lvl w:ilvl="7" w:tplc="08090003" w:tentative="1">
-      <w:start w:val="1"/>
-      <w:numFmt w:val="bullet"/>
-      <w:lvlText w:val="o"/>
-      <w:lvlJc w:val="left"/>
-      <w:pPr>
-        <w:ind w:left="6120" w:hanging="360"/>
-      </w:pPr>
-      <w:rPr>
-        <w:rFonts w:ascii="Courier New" w:hAnsi="Courier New" w:cs="Courier New" w:hint="default"/>
-      </w:rPr>
-    </w:lvl>
-    <w:lvl w:ilvl="8" w:tplc="08090005" w:tentative="1">
-      <w:start w:val="1"/>
-      <w:numFmt w:val="bullet"/>
-      <w:lvlText w:val=""/>
-      <w:lvlJc w:val="left"/>
-      <w:pPr>
-        <w:ind w:left="6840" w:hanging="360"/>
-      </w:pPr>
-      <w:rPr>
-        <w:rFonts w:ascii="Wingdings" w:hAnsi="Wingdings" w:hint="default"/>
-      </w:rPr>
-    </w:lvl>
-  </w:abstractNum>
-  <w:num w:numId="1">
-    <w:abstractNumId w:val="0"/>
-  </w:num>
-</w:numbering>
+      <w:tab/>
+      <w:t>Group 7</w:t>
+    </w:r>
+  </w:p>
+</w:hdr>
 </file>
 
 <file path=word/styles.xml><?xml version="1.0" encoding="utf-8"?>
@@ -398,17 +823,12 @@
   <w:docDefaults>
     <w:rPrDefault>
       <w:rPr>
-        <w:rFonts w:asciiTheme="minorHAnsi" w:eastAsiaTheme="minorHAnsi" w:hAnsiTheme="minorHAnsi" w:cstheme="minorBidi"/>
-        <w:sz w:val="22"/>
-        <w:szCs w:val="22"/>
-        <w:lang w:val="en-GB" w:eastAsia="en-US" w:bidi="ar-SA"/>
+        <w:rFonts w:ascii="Liberation Serif" w:eastAsia="SimSun" w:hAnsi="Liberation Serif" w:cs="Lucida Sans"/>
+        <w:szCs w:val="24"/>
+        <w:lang w:val="en-US" w:eastAsia="zh-CN" w:bidi="hi-IN"/>
       </w:rPr>
     </w:rPrDefault>
-    <w:pPrDefault>
-      <w:pPr>
-        <w:spacing w:after="160" w:line="259" w:lineRule="auto"/>
-      </w:pPr>
-    </w:pPrDefault>
+    <w:pPrDefault/>
   </w:docDefaults>
   <w:latentStyles w:defLockedState="0" w:defUIPriority="99" w:defSemiHidden="0" w:defUnhideWhenUsed="0" w:defQFormat="0" w:count="371">
     <w:lsdException w:name="Normal" w:uiPriority="0" w:qFormat="1"/>
@@ -785,7 +1205,14 @@
   </w:latentStyles>
   <w:style w:type="paragraph" w:default="1" w:styleId="Normal">
     <w:name w:val="Normal"/>
-    <w:qFormat/>
+    <w:pPr>
+      <w:widowControl w:val="0"/>
+      <w:suppressAutoHyphens/>
+    </w:pPr>
+    <w:rPr>
+      <w:color w:val="00000A"/>
+      <w:sz w:val="24"/>
+    </w:rPr>
   </w:style>
   <w:style w:type="character" w:default="1" w:styleId="DefaultParagraphFont">
     <w:name w:val="Default Paragraph Font"/>
@@ -814,13 +1241,59 @@
     <w:semiHidden/>
     <w:unhideWhenUsed/>
   </w:style>
-  <w:style w:type="paragraph" w:styleId="NoSpacing">
-    <w:name w:val="No Spacing"/>
-    <w:uiPriority w:val="1"/>
-    <w:qFormat/>
-    <w:rsid w:val="00932E45"/>
+  <w:style w:type="paragraph" w:customStyle="1" w:styleId="Heading">
+    <w:name w:val="Heading"/>
+    <w:basedOn w:val="Normal"/>
+    <w:next w:val="TextBody"/>
     <w:pPr>
-      <w:spacing w:after="0" w:line="240" w:lineRule="auto"/>
+      <w:keepNext/>
+      <w:spacing w:before="240" w:after="120"/>
+    </w:pPr>
+    <w:rPr>
+      <w:rFonts w:ascii="Liberation Sans" w:hAnsi="Liberation Sans"/>
+      <w:sz w:val="28"/>
+      <w:szCs w:val="28"/>
+    </w:rPr>
+  </w:style>
+  <w:style w:type="paragraph" w:customStyle="1" w:styleId="TextBody">
+    <w:name w:val="Text Body"/>
+    <w:basedOn w:val="Normal"/>
+    <w:pPr>
+      <w:spacing w:after="140" w:line="288" w:lineRule="auto"/>
+    </w:pPr>
+  </w:style>
+  <w:style w:type="paragraph" w:styleId="List">
+    <w:name w:val="List"/>
+    <w:basedOn w:val="TextBody"/>
+  </w:style>
+  <w:style w:type="paragraph" w:styleId="Caption">
+    <w:name w:val="caption"/>
+    <w:basedOn w:val="Normal"/>
+    <w:pPr>
+      <w:suppressLineNumbers/>
+      <w:spacing w:before="120" w:after="120"/>
+    </w:pPr>
+    <w:rPr>
+      <w:i/>
+      <w:iCs/>
+    </w:rPr>
+  </w:style>
+  <w:style w:type="paragraph" w:customStyle="1" w:styleId="Index">
+    <w:name w:val="Index"/>
+    <w:basedOn w:val="Normal"/>
+    <w:pPr>
+      <w:suppressLineNumbers/>
+    </w:pPr>
+  </w:style>
+  <w:style w:type="paragraph" w:styleId="Header">
+    <w:name w:val="header"/>
+    <w:basedOn w:val="Normal"/>
+    <w:pPr>
+      <w:suppressLineNumbers/>
+      <w:tabs>
+        <w:tab w:val="center" w:pos="4819"/>
+        <w:tab w:val="right" w:pos="9638"/>
+      </w:tabs>
     </w:pPr>
   </w:style>
 </w:styles>

</xml_diff>

<commit_message>
Updated minutes for meeting 2015/10/13
</commit_message>
<xml_diff>
--- a/Documents/Minutes.docx
+++ b/Documents/Minutes.docx
@@ -5,65 +5,36 @@
     <w:p>
       <w:pPr>
         <w:rPr>
-          <w:rFonts w:ascii="Arial" w:hAnsi="Arial"/>
+          <w:rFonts w:asciiTheme="minorHAnsi" w:hAnsiTheme="minorHAnsi"/>
           <w:b/>
         </w:rPr>
       </w:pPr>
       <w:r>
         <w:rPr>
-          <w:rFonts w:ascii="Arial" w:hAnsi="Arial"/>
+          <w:rFonts w:asciiTheme="minorHAnsi" w:hAnsiTheme="minorHAnsi"/>
           <w:b/>
         </w:rPr>
-        <w:t xml:space="preserve">Meeting 1 – </w:t>
-      </w:r>
-      <w:proofErr w:type="spellStart"/>
-      <w:r>
-        <w:rPr>
-          <w:rFonts w:ascii="Arial" w:hAnsi="Arial"/>
-          <w:b/>
-        </w:rPr>
-        <w:t>Thur</w:t>
-      </w:r>
-      <w:proofErr w:type="spellEnd"/>
-      <w:r>
-        <w:rPr>
-          <w:rFonts w:ascii="Arial" w:hAnsi="Arial"/>
-          <w:b/>
-        </w:rPr>
-        <w:t xml:space="preserve"> 1</w:t>
-      </w:r>
-      <w:r>
-        <w:rPr>
-          <w:rFonts w:ascii="Arial" w:hAnsi="Arial"/>
-          <w:b/>
-          <w:vertAlign w:val="superscript"/>
-        </w:rPr>
-        <w:t>st</w:t>
-      </w:r>
-      <w:r>
-        <w:rPr>
-          <w:rFonts w:ascii="Arial" w:hAnsi="Arial"/>
-          <w:b/>
-        </w:rPr>
-        <w:t xml:space="preserve"> Oct</w:t>
-      </w:r>
-    </w:p>
-    <w:p>
-      <w:pPr>
-        <w:rPr>
-          <w:rFonts w:ascii="Arial" w:hAnsi="Arial"/>
-        </w:rPr>
-      </w:pPr>
-    </w:p>
-    <w:p>
-      <w:pPr>
-        <w:rPr>
-          <w:rFonts w:ascii="Arial" w:hAnsi="Arial"/>
-        </w:rPr>
-      </w:pPr>
-      <w:r>
-        <w:rPr>
-          <w:rFonts w:ascii="Arial" w:hAnsi="Arial"/>
+        <w:t>Meeting 1 – Thur 1st Oct</w:t>
+      </w:r>
+    </w:p>
+    <w:p>
+      <w:pPr>
+        <w:rPr>
+          <w:rFonts w:asciiTheme="minorHAnsi" w:hAnsiTheme="minorHAnsi"/>
+        </w:rPr>
+      </w:pPr>
+    </w:p>
+    <w:p>
+      <w:pPr>
+        <w:rPr>
+          <w:rFonts w:asciiTheme="minorHAnsi" w:hAnsiTheme="minorHAnsi"/>
+          <w:u w:val="single"/>
+        </w:rPr>
+      </w:pPr>
+      <w:r>
+        <w:rPr>
+          <w:rFonts w:asciiTheme="minorHAnsi" w:hAnsiTheme="minorHAnsi"/>
+          <w:u w:val="single"/>
         </w:rPr>
         <w:t>Project decision:</w:t>
       </w:r>
@@ -71,20 +42,29 @@
     <w:p>
       <w:pPr>
         <w:rPr>
-          <w:rFonts w:hint="eastAsia"/>
-        </w:rPr>
-      </w:pPr>
-      <w:r>
-        <w:rPr>
-          <w:rFonts w:ascii="Arial" w:hAnsi="Arial"/>
-          <w:color w:val="000000"/>
-          <w:sz w:val="22"/>
-        </w:rPr>
-        <w:t>PLAN 1 Door, SMEED:</w:t>
-      </w:r>
-    </w:p>
-    <w:p>
-      <w:pPr>
+          <w:rFonts w:asciiTheme="minorHAnsi" w:hAnsiTheme="minorHAnsi"/>
+        </w:rPr>
+      </w:pPr>
+      <w:r>
+        <w:rPr>
+          <w:rFonts w:asciiTheme="minorHAnsi" w:hAnsiTheme="minorHAnsi"/>
+        </w:rPr>
+        <w:t>PLAN 1 Remote-locking mechanism</w:t>
+      </w:r>
+      <w:r>
+        <w:rPr>
+          <w:rFonts w:asciiTheme="minorHAnsi" w:hAnsiTheme="minorHAnsi"/>
+        </w:rPr>
+        <w:t>:</w:t>
+      </w:r>
+    </w:p>
+    <w:p>
+      <w:pPr>
+        <w:pStyle w:val="ListParagraph"/>
+        <w:numPr>
+          <w:ilvl w:val="0"/>
+          <w:numId w:val="2"/>
+        </w:numPr>
         <w:tabs>
           <w:tab w:val="left" w:pos="560"/>
           <w:tab w:val="left" w:pos="1120"/>
@@ -101,20 +81,29 @@
         </w:tabs>
         <w:spacing w:after="160" w:line="256" w:lineRule="auto"/>
         <w:rPr>
-          <w:rFonts w:hint="eastAsia"/>
-        </w:rPr>
-      </w:pPr>
-      <w:r>
-        <w:rPr>
-          <w:rFonts w:ascii="Arial" w:hAnsi="Arial"/>
-          <w:color w:val="000000"/>
-          <w:sz w:val="22"/>
-        </w:rPr>
-        <w:t>Ask SMEED if he has a NFC sensor and a solenoid.</w:t>
-      </w:r>
-    </w:p>
-    <w:p>
-      <w:pPr>
+          <w:rFonts w:asciiTheme="minorHAnsi" w:hAnsiTheme="minorHAnsi"/>
+        </w:rPr>
+      </w:pPr>
+      <w:r>
+        <w:rPr>
+          <w:rFonts w:asciiTheme="minorHAnsi" w:hAnsiTheme="minorHAnsi"/>
+        </w:rPr>
+        <w:t>Ask Duncan</w:t>
+      </w:r>
+      <w:r>
+        <w:rPr>
+          <w:rFonts w:asciiTheme="minorHAnsi" w:hAnsiTheme="minorHAnsi"/>
+        </w:rPr>
+        <w:t xml:space="preserve"> if he has a NFC sensor and a solenoid.</w:t>
+      </w:r>
+    </w:p>
+    <w:p>
+      <w:pPr>
+        <w:pStyle w:val="ListParagraph"/>
+        <w:numPr>
+          <w:ilvl w:val="0"/>
+          <w:numId w:val="2"/>
+        </w:numPr>
         <w:tabs>
           <w:tab w:val="left" w:pos="560"/>
           <w:tab w:val="left" w:pos="1120"/>
@@ -131,20 +120,23 @@
         </w:tabs>
         <w:spacing w:after="160" w:line="256" w:lineRule="auto"/>
         <w:rPr>
-          <w:rFonts w:hint="eastAsia"/>
-        </w:rPr>
-      </w:pPr>
-      <w:r>
-        <w:rPr>
-          <w:rFonts w:ascii="Arial" w:hAnsi="Arial"/>
-          <w:color w:val="000000"/>
-          <w:sz w:val="22"/>
+          <w:rFonts w:asciiTheme="minorHAnsi" w:hAnsiTheme="minorHAnsi"/>
+        </w:rPr>
+      </w:pPr>
+      <w:r>
+        <w:rPr>
+          <w:rFonts w:asciiTheme="minorHAnsi" w:hAnsiTheme="minorHAnsi"/>
         </w:rPr>
         <w:t>Get Raspberry Pi – DR</w:t>
       </w:r>
     </w:p>
     <w:p>
       <w:pPr>
+        <w:pStyle w:val="ListParagraph"/>
+        <w:numPr>
+          <w:ilvl w:val="0"/>
+          <w:numId w:val="2"/>
+        </w:numPr>
         <w:tabs>
           <w:tab w:val="left" w:pos="560"/>
           <w:tab w:val="left" w:pos="1120"/>
@@ -161,14 +153,12 @@
         </w:tabs>
         <w:spacing w:after="160" w:line="256" w:lineRule="auto"/>
         <w:rPr>
-          <w:rFonts w:hint="eastAsia"/>
-        </w:rPr>
-      </w:pPr>
-      <w:r>
-        <w:rPr>
-          <w:rFonts w:ascii="Arial" w:hAnsi="Arial"/>
-          <w:color w:val="000000"/>
-          <w:sz w:val="22"/>
+          <w:rFonts w:asciiTheme="minorHAnsi" w:hAnsiTheme="minorHAnsi"/>
+        </w:rPr>
+      </w:pPr>
+      <w:r>
+        <w:rPr>
+          <w:rFonts w:asciiTheme="minorHAnsi" w:hAnsiTheme="minorHAnsi"/>
         </w:rPr>
         <w:t>Can Pi drive solenoid?</w:t>
       </w:r>
@@ -191,14 +181,23 @@
         </w:tabs>
         <w:spacing w:after="160" w:line="256" w:lineRule="auto"/>
         <w:rPr>
-          <w:rFonts w:ascii="Arial" w:hAnsi="Arial"/>
-          <w:color w:val="000000"/>
-          <w:sz w:val="22"/>
-        </w:rPr>
-      </w:pPr>
-    </w:p>
-    <w:p>
-      <w:pPr>
+          <w:rFonts w:asciiTheme="minorHAnsi" w:hAnsiTheme="minorHAnsi"/>
+        </w:rPr>
+      </w:pPr>
+      <w:r>
+        <w:rPr>
+          <w:rFonts w:asciiTheme="minorHAnsi" w:hAnsiTheme="minorHAnsi"/>
+        </w:rPr>
+        <w:t>PLAN 2 Fridge, Cooled Operating Online Lockbox, COOL:</w:t>
+      </w:r>
+    </w:p>
+    <w:p>
+      <w:pPr>
+        <w:pStyle w:val="ListParagraph"/>
+        <w:numPr>
+          <w:ilvl w:val="0"/>
+          <w:numId w:val="1"/>
+        </w:numPr>
         <w:tabs>
           <w:tab w:val="left" w:pos="560"/>
           <w:tab w:val="left" w:pos="1120"/>
@@ -215,20 +214,23 @@
         </w:tabs>
         <w:spacing w:after="160" w:line="256" w:lineRule="auto"/>
         <w:rPr>
-          <w:rFonts w:hint="eastAsia"/>
-        </w:rPr>
-      </w:pPr>
-      <w:r>
-        <w:rPr>
-          <w:rFonts w:ascii="Arial" w:hAnsi="Arial"/>
-          <w:color w:val="000000"/>
-          <w:sz w:val="22"/>
-        </w:rPr>
-        <w:t>PLAN 2 Fridge, Cooled Operating Online Lockbox, COOL:</w:t>
-      </w:r>
-    </w:p>
-    <w:p>
-      <w:pPr>
+          <w:rFonts w:asciiTheme="minorHAnsi" w:hAnsiTheme="minorHAnsi"/>
+        </w:rPr>
+      </w:pPr>
+      <w:r>
+        <w:rPr>
+          <w:rFonts w:asciiTheme="minorHAnsi" w:hAnsiTheme="minorHAnsi"/>
+        </w:rPr>
+        <w:t>Thermometer</w:t>
+      </w:r>
+    </w:p>
+    <w:p>
+      <w:pPr>
+        <w:pStyle w:val="ListParagraph"/>
+        <w:numPr>
+          <w:ilvl w:val="0"/>
+          <w:numId w:val="1"/>
+        </w:numPr>
         <w:tabs>
           <w:tab w:val="left" w:pos="560"/>
           <w:tab w:val="left" w:pos="1120"/>
@@ -245,20 +247,23 @@
         </w:tabs>
         <w:spacing w:after="160" w:line="256" w:lineRule="auto"/>
         <w:rPr>
-          <w:rFonts w:hint="eastAsia"/>
-        </w:rPr>
-      </w:pPr>
-      <w:r>
-        <w:rPr>
-          <w:rFonts w:ascii="Arial" w:hAnsi="Arial"/>
-          <w:color w:val="000000"/>
-          <w:sz w:val="22"/>
-        </w:rPr>
-        <w:t>Thermometer</w:t>
-      </w:r>
-    </w:p>
-    <w:p>
-      <w:pPr>
+          <w:rFonts w:asciiTheme="minorHAnsi" w:hAnsiTheme="minorHAnsi"/>
+        </w:rPr>
+      </w:pPr>
+      <w:r>
+        <w:rPr>
+          <w:rFonts w:asciiTheme="minorHAnsi" w:hAnsiTheme="minorHAnsi"/>
+        </w:rPr>
+        <w:t>Barcode scanner – possibly webcam</w:t>
+      </w:r>
+    </w:p>
+    <w:p>
+      <w:pPr>
+        <w:pStyle w:val="ListParagraph"/>
+        <w:numPr>
+          <w:ilvl w:val="0"/>
+          <w:numId w:val="1"/>
+        </w:numPr>
         <w:tabs>
           <w:tab w:val="left" w:pos="560"/>
           <w:tab w:val="left" w:pos="1120"/>
@@ -275,20 +280,23 @@
         </w:tabs>
         <w:spacing w:after="160" w:line="256" w:lineRule="auto"/>
         <w:rPr>
-          <w:rFonts w:hint="eastAsia"/>
-        </w:rPr>
-      </w:pPr>
-      <w:r>
-        <w:rPr>
-          <w:rFonts w:ascii="Arial" w:hAnsi="Arial"/>
-          <w:color w:val="000000"/>
-          <w:sz w:val="22"/>
-        </w:rPr>
-        <w:t>Barcode scanner – possibly webcam</w:t>
-      </w:r>
-    </w:p>
-    <w:p>
-      <w:pPr>
+          <w:rFonts w:asciiTheme="minorHAnsi" w:hAnsiTheme="minorHAnsi"/>
+        </w:rPr>
+      </w:pPr>
+      <w:r>
+        <w:rPr>
+          <w:rFonts w:asciiTheme="minorHAnsi" w:hAnsiTheme="minorHAnsi"/>
+        </w:rPr>
+        <w:t>Best before dates on food – possibly using touchscreen</w:t>
+      </w:r>
+    </w:p>
+    <w:p>
+      <w:pPr>
+        <w:pStyle w:val="ListParagraph"/>
+        <w:numPr>
+          <w:ilvl w:val="0"/>
+          <w:numId w:val="1"/>
+        </w:numPr>
         <w:tabs>
           <w:tab w:val="left" w:pos="560"/>
           <w:tab w:val="left" w:pos="1120"/>
@@ -305,20 +313,23 @@
         </w:tabs>
         <w:spacing w:after="160" w:line="256" w:lineRule="auto"/>
         <w:rPr>
-          <w:rFonts w:hint="eastAsia"/>
-        </w:rPr>
-      </w:pPr>
-      <w:r>
-        <w:rPr>
-          <w:rFonts w:ascii="Arial" w:hAnsi="Arial"/>
-          <w:color w:val="000000"/>
-          <w:sz w:val="22"/>
-        </w:rPr>
-        <w:t>Best before dates on food – possibly using touchscreen</w:t>
-      </w:r>
-    </w:p>
-    <w:p>
-      <w:pPr>
+          <w:rFonts w:asciiTheme="minorHAnsi" w:hAnsiTheme="minorHAnsi"/>
+        </w:rPr>
+      </w:pPr>
+      <w:r>
+        <w:rPr>
+          <w:rFonts w:asciiTheme="minorHAnsi" w:hAnsiTheme="minorHAnsi"/>
+        </w:rPr>
+        <w:t>Online access to inventory, what’s going out of date?</w:t>
+      </w:r>
+    </w:p>
+    <w:p>
+      <w:pPr>
+        <w:pStyle w:val="ListParagraph"/>
+        <w:numPr>
+          <w:ilvl w:val="0"/>
+          <w:numId w:val="1"/>
+        </w:numPr>
         <w:tabs>
           <w:tab w:val="left" w:pos="560"/>
           <w:tab w:val="left" w:pos="1120"/>
@@ -335,20 +346,23 @@
         </w:tabs>
         <w:spacing w:after="160" w:line="256" w:lineRule="auto"/>
         <w:rPr>
-          <w:rFonts w:hint="eastAsia"/>
-        </w:rPr>
-      </w:pPr>
-      <w:r>
-        <w:rPr>
-          <w:rFonts w:ascii="Arial" w:hAnsi="Arial"/>
-          <w:color w:val="000000"/>
-          <w:sz w:val="22"/>
-        </w:rPr>
-        <w:t>Online access to inventory, what’s going out of date?</w:t>
-      </w:r>
-    </w:p>
-    <w:p>
-      <w:pPr>
+          <w:rFonts w:asciiTheme="minorHAnsi" w:hAnsiTheme="minorHAnsi"/>
+        </w:rPr>
+      </w:pPr>
+      <w:r>
+        <w:rPr>
+          <w:rFonts w:asciiTheme="minorHAnsi" w:hAnsiTheme="minorHAnsi"/>
+        </w:rPr>
+        <w:t>LED, to say close, open too long</w:t>
+      </w:r>
+    </w:p>
+    <w:p>
+      <w:pPr>
+        <w:pStyle w:val="ListParagraph"/>
+        <w:numPr>
+          <w:ilvl w:val="0"/>
+          <w:numId w:val="1"/>
+        </w:numPr>
         <w:tabs>
           <w:tab w:val="left" w:pos="560"/>
           <w:tab w:val="left" w:pos="1120"/>
@@ -365,20 +379,23 @@
         </w:tabs>
         <w:spacing w:after="160" w:line="256" w:lineRule="auto"/>
         <w:rPr>
-          <w:rFonts w:hint="eastAsia"/>
-        </w:rPr>
-      </w:pPr>
-      <w:r>
-        <w:rPr>
-          <w:rFonts w:ascii="Arial" w:hAnsi="Arial"/>
-          <w:color w:val="000000"/>
-          <w:sz w:val="22"/>
-        </w:rPr>
-        <w:t>LED, to say close, open too long</w:t>
-      </w:r>
-    </w:p>
-    <w:p>
-      <w:pPr>
+          <w:rFonts w:asciiTheme="minorHAnsi" w:hAnsiTheme="minorHAnsi"/>
+        </w:rPr>
+      </w:pPr>
+      <w:r>
+        <w:rPr>
+          <w:rFonts w:asciiTheme="minorHAnsi" w:hAnsiTheme="minorHAnsi"/>
+        </w:rPr>
+        <w:t>Extras:</w:t>
+      </w:r>
+    </w:p>
+    <w:p>
+      <w:pPr>
+        <w:pStyle w:val="ListParagraph"/>
+        <w:numPr>
+          <w:ilvl w:val="0"/>
+          <w:numId w:val="1"/>
+        </w:numPr>
         <w:tabs>
           <w:tab w:val="left" w:pos="560"/>
           <w:tab w:val="left" w:pos="1120"/>
@@ -395,20 +412,23 @@
         </w:tabs>
         <w:spacing w:after="160" w:line="256" w:lineRule="auto"/>
         <w:rPr>
-          <w:rFonts w:hint="eastAsia"/>
-        </w:rPr>
-      </w:pPr>
-      <w:r>
-        <w:rPr>
-          <w:rFonts w:ascii="Arial" w:hAnsi="Arial"/>
-          <w:color w:val="000000"/>
-          <w:sz w:val="22"/>
-        </w:rPr>
-        <w:t>Extras:</w:t>
-      </w:r>
-    </w:p>
-    <w:p>
-      <w:pPr>
+          <w:rFonts w:asciiTheme="minorHAnsi" w:hAnsiTheme="minorHAnsi"/>
+        </w:rPr>
+      </w:pPr>
+      <w:r>
+        <w:rPr>
+          <w:rFonts w:asciiTheme="minorHAnsi" w:hAnsiTheme="minorHAnsi"/>
+        </w:rPr>
+        <w:t>OCR to recognise best before dates</w:t>
+      </w:r>
+    </w:p>
+    <w:p>
+      <w:pPr>
+        <w:pStyle w:val="ListParagraph"/>
+        <w:numPr>
+          <w:ilvl w:val="0"/>
+          <w:numId w:val="1"/>
+        </w:numPr>
         <w:tabs>
           <w:tab w:val="left" w:pos="560"/>
           <w:tab w:val="left" w:pos="1120"/>
@@ -425,38 +445,23 @@
         </w:tabs>
         <w:spacing w:after="160" w:line="256" w:lineRule="auto"/>
         <w:rPr>
-          <w:rFonts w:hint="eastAsia"/>
-        </w:rPr>
-      </w:pPr>
-      <w:r>
-        <w:rPr>
-          <w:rFonts w:ascii="Arial" w:hAnsi="Arial"/>
-          <w:color w:val="000000"/>
-          <w:sz w:val="22"/>
-        </w:rPr>
-        <w:t xml:space="preserve">OCR to </w:t>
-      </w:r>
-      <w:proofErr w:type="spellStart"/>
-      <w:r>
-        <w:rPr>
-          <w:rFonts w:ascii="Arial" w:hAnsi="Arial"/>
-          <w:color w:val="000000"/>
-          <w:sz w:val="22"/>
-        </w:rPr>
-        <w:t>recognise</w:t>
-      </w:r>
-      <w:proofErr w:type="spellEnd"/>
-      <w:r>
-        <w:rPr>
-          <w:rFonts w:ascii="Arial" w:hAnsi="Arial"/>
-          <w:color w:val="000000"/>
-          <w:sz w:val="22"/>
-        </w:rPr>
-        <w:t xml:space="preserve"> best before dates</w:t>
-      </w:r>
-    </w:p>
-    <w:p>
-      <w:pPr>
+          <w:rFonts w:asciiTheme="minorHAnsi" w:hAnsiTheme="minorHAnsi"/>
+        </w:rPr>
+      </w:pPr>
+      <w:r>
+        <w:rPr>
+          <w:rFonts w:asciiTheme="minorHAnsi" w:hAnsiTheme="minorHAnsi"/>
+        </w:rPr>
+        <w:t>Possible recommended meals – what’s going out of date?</w:t>
+      </w:r>
+    </w:p>
+    <w:p>
+      <w:pPr>
+        <w:pStyle w:val="ListParagraph"/>
+        <w:numPr>
+          <w:ilvl w:val="0"/>
+          <w:numId w:val="1"/>
+        </w:numPr>
         <w:tabs>
           <w:tab w:val="left" w:pos="560"/>
           <w:tab w:val="left" w:pos="1120"/>
@@ -473,20 +478,19 @@
         </w:tabs>
         <w:spacing w:after="160" w:line="256" w:lineRule="auto"/>
         <w:rPr>
-          <w:rFonts w:hint="eastAsia"/>
-        </w:rPr>
-      </w:pPr>
-      <w:r>
-        <w:rPr>
-          <w:rFonts w:ascii="Arial" w:hAnsi="Arial"/>
-          <w:color w:val="000000"/>
-          <w:sz w:val="22"/>
-        </w:rPr>
-        <w:t>Possible recommended meals – what’s going out of date?</w:t>
-      </w:r>
-    </w:p>
-    <w:p>
-      <w:pPr>
+          <w:rFonts w:asciiTheme="minorHAnsi" w:hAnsiTheme="minorHAnsi"/>
+        </w:rPr>
+      </w:pPr>
+      <w:r>
+        <w:rPr>
+          <w:rFonts w:asciiTheme="minorHAnsi" w:hAnsiTheme="minorHAnsi"/>
+        </w:rPr>
+        <w:t>Temperature adjustment</w:t>
+      </w:r>
+    </w:p>
+    <w:p>
+      <w:pPr>
+        <w:pStyle w:val="ListParagraph"/>
         <w:tabs>
           <w:tab w:val="left" w:pos="560"/>
           <w:tab w:val="left" w:pos="1120"/>
@@ -503,19 +507,9 @@
         </w:tabs>
         <w:spacing w:after="160" w:line="256" w:lineRule="auto"/>
         <w:rPr>
-          <w:rFonts w:ascii="Arial" w:hAnsi="Arial"/>
-          <w:color w:val="000000"/>
-          <w:sz w:val="22"/>
-        </w:rPr>
-      </w:pPr>
-      <w:r>
-        <w:rPr>
-          <w:rFonts w:ascii="Arial" w:hAnsi="Arial"/>
-          <w:color w:val="000000"/>
-          <w:sz w:val="22"/>
-        </w:rPr>
-        <w:t xml:space="preserve"> Temperature adjustment</w:t>
-      </w:r>
+          <w:rFonts w:asciiTheme="minorHAnsi" w:hAnsiTheme="minorHAnsi"/>
+        </w:rPr>
+      </w:pPr>
     </w:p>
     <w:p>
       <w:pPr>
@@ -535,101 +529,93 @@
         </w:tabs>
         <w:spacing w:after="160" w:line="256" w:lineRule="auto"/>
         <w:rPr>
-          <w:rFonts w:ascii="Arial" w:hAnsi="Arial"/>
-          <w:color w:val="000000"/>
-          <w:sz w:val="22"/>
-        </w:rPr>
-      </w:pPr>
-    </w:p>
-    <w:p>
-      <w:pPr>
-        <w:tabs>
-          <w:tab w:val="left" w:pos="560"/>
-          <w:tab w:val="left" w:pos="1120"/>
-          <w:tab w:val="left" w:pos="1680"/>
-          <w:tab w:val="left" w:pos="2240"/>
-          <w:tab w:val="left" w:pos="2800"/>
-          <w:tab w:val="left" w:pos="3360"/>
-          <w:tab w:val="left" w:pos="3920"/>
-          <w:tab w:val="left" w:pos="4480"/>
-          <w:tab w:val="left" w:pos="5040"/>
-          <w:tab w:val="left" w:pos="5600"/>
-          <w:tab w:val="left" w:pos="6160"/>
-          <w:tab w:val="left" w:pos="6720"/>
-        </w:tabs>
-        <w:spacing w:after="160" w:line="256" w:lineRule="auto"/>
-        <w:rPr>
-          <w:rFonts w:ascii="Arial" w:hAnsi="Arial"/>
+          <w:rFonts w:asciiTheme="minorHAnsi" w:hAnsiTheme="minorHAnsi"/>
           <w:b/>
-          <w:color w:val="000000"/>
-          <w:sz w:val="22"/>
-          <w:u w:val="single"/>
-        </w:rPr>
-      </w:pPr>
-    </w:p>
-    <w:p>
-      <w:pPr>
-        <w:tabs>
-          <w:tab w:val="left" w:pos="560"/>
-          <w:tab w:val="left" w:pos="1120"/>
-          <w:tab w:val="left" w:pos="1680"/>
-          <w:tab w:val="left" w:pos="2240"/>
-          <w:tab w:val="left" w:pos="2800"/>
-          <w:tab w:val="left" w:pos="3360"/>
-          <w:tab w:val="left" w:pos="3920"/>
-          <w:tab w:val="left" w:pos="4480"/>
-          <w:tab w:val="left" w:pos="5040"/>
-          <w:tab w:val="left" w:pos="5600"/>
-          <w:tab w:val="left" w:pos="6160"/>
-          <w:tab w:val="left" w:pos="6720"/>
-        </w:tabs>
-        <w:spacing w:after="160" w:line="256" w:lineRule="auto"/>
-        <w:rPr>
-          <w:rFonts w:hint="eastAsia"/>
+        </w:rPr>
+      </w:pPr>
+      <w:r>
+        <w:rPr>
+          <w:rFonts w:asciiTheme="minorHAnsi" w:hAnsiTheme="minorHAnsi"/>
           <w:b/>
-          <w:u w:val="single"/>
-        </w:rPr>
-      </w:pPr>
-      <w:r>
-        <w:rPr>
-          <w:rFonts w:ascii="Arial" w:hAnsi="Arial"/>
+        </w:rPr>
+        <w:t>Meeting 2</w:t>
+      </w:r>
+      <w:r>
+        <w:rPr>
+          <w:rFonts w:asciiTheme="minorHAnsi" w:hAnsiTheme="minorHAnsi"/>
           <w:b/>
-          <w:color w:val="000000"/>
-          <w:sz w:val="22"/>
-          <w:u w:val="single"/>
-        </w:rPr>
-        <w:t>Meeting 2</w:t>
-      </w:r>
-    </w:p>
-    <w:p>
-      <w:r>
+        </w:rPr>
+        <w:t xml:space="preserve"> – Tue 6th Oct</w:t>
+      </w:r>
+    </w:p>
+    <w:p>
+      <w:pPr>
+        <w:pStyle w:val="ListParagraph"/>
+        <w:numPr>
+          <w:ilvl w:val="0"/>
+          <w:numId w:val="3"/>
+        </w:numPr>
+        <w:rPr>
+          <w:rFonts w:asciiTheme="minorHAnsi" w:hAnsiTheme="minorHAnsi"/>
+        </w:rPr>
+      </w:pPr>
+      <w:r>
+        <w:rPr>
+          <w:rFonts w:asciiTheme="minorHAnsi" w:hAnsiTheme="minorHAnsi"/>
+        </w:rPr>
         <w:t>Emailed Duncan asking if our fridge idea is acceptable.</w:t>
       </w:r>
     </w:p>
     <w:p>
-      <w:r>
-        <w:rPr>
-          <w:noProof/>
-          <w:lang w:val="en-GB" w:eastAsia="en-GB" w:bidi="ar-SA"/>
-        </w:rPr>
+      <w:pPr>
+        <w:pStyle w:val="ListParagraph"/>
+        <w:numPr>
+          <w:ilvl w:val="0"/>
+          <w:numId w:val="3"/>
+        </w:numPr>
+        <w:rPr>
+          <w:rFonts w:asciiTheme="minorHAnsi" w:hAnsiTheme="minorHAnsi"/>
+        </w:rPr>
+      </w:pPr>
+      <w:r>
+        <w:rPr>
+          <w:rFonts w:asciiTheme="minorHAnsi" w:hAnsiTheme="minorHAnsi"/>
+        </w:rPr>
+        <w:t>Decided on Andrew’s fridge to work on.</w:t>
+      </w:r>
+    </w:p>
+    <w:p>
+      <w:pPr>
+        <w:rPr>
+          <w:rFonts w:asciiTheme="minorHAnsi" w:hAnsiTheme="minorHAnsi"/>
+        </w:rPr>
+      </w:pPr>
+    </w:p>
+    <w:p>
+      <w:pPr>
+        <w:rPr>
+          <w:rFonts w:asciiTheme="minorHAnsi" w:hAnsiTheme="minorHAnsi"/>
+        </w:rPr>
+      </w:pPr>
+      <w:r>
         <w:drawing>
-          <wp:anchor distT="0" distB="0" distL="114300" distR="114300" simplePos="0" relativeHeight="251658240" behindDoc="1" locked="0" layoutInCell="1" allowOverlap="1" wp14:anchorId="2AD7CAC6" wp14:editId="338AE440">
+          <wp:anchor distT="0" distB="0" distL="114300" distR="114300" simplePos="0" relativeHeight="251658240" behindDoc="1" locked="0" layoutInCell="1" allowOverlap="1" wp14:anchorId="7906C59A" wp14:editId="13D79292">
             <wp:simplePos x="0" y="0"/>
             <wp:positionH relativeFrom="column">
-              <wp:posOffset>13335</wp:posOffset>
+              <wp:posOffset>965835</wp:posOffset>
             </wp:positionH>
             <wp:positionV relativeFrom="paragraph">
-              <wp:posOffset>195580</wp:posOffset>
+              <wp:posOffset>10795</wp:posOffset>
             </wp:positionV>
-            <wp:extent cx="1952625" cy="1808480"/>
-            <wp:effectExtent l="0" t="0" r="0" b="0"/>
+            <wp:extent cx="1614170" cy="1495425"/>
+            <wp:effectExtent l="0" t="0" r="0" b="9525"/>
             <wp:wrapTight wrapText="bothSides">
               <wp:wrapPolygon edited="0">
-                <wp:start x="4004" y="0"/>
-                <wp:lineTo x="4004" y="21388"/>
-                <wp:lineTo x="17491" y="21388"/>
-                <wp:lineTo x="17491" y="0"/>
-                <wp:lineTo x="4004" y="0"/>
+                <wp:start x="3824" y="0"/>
+                <wp:lineTo x="3824" y="21462"/>
+                <wp:lineTo x="17589" y="21462"/>
+                <wp:lineTo x="17589" y="0"/>
+                <wp:lineTo x="3824" y="0"/>
               </wp:wrapPolygon>
             </wp:wrapTight>
             <wp:docPr id="2" name="Picture 2" descr="\\studenthome.cis.strath.ac.uk\homes\system\Windows\Downloads\fridge.png"/>
@@ -646,7 +632,7 @@
                     </pic:cNvPicPr>
                   </pic:nvPicPr>
                   <pic:blipFill>
-                    <a:blip r:embed="rId6" cstate="print">
+                    <a:blip r:embed="rId7" cstate="print">
                       <a:extLst>
                         <a:ext uri="{28A0092B-C50C-407E-A947-70E740481C1C}">
                           <a14:useLocalDpi xmlns:a14="http://schemas.microsoft.com/office/drawing/2010/main" val="0"/>
@@ -661,7 +647,7 @@
                   <pic:spPr bwMode="auto">
                     <a:xfrm>
                       <a:off x="0" y="0"/>
-                      <a:ext cx="1952625" cy="1808480"/>
+                      <a:ext cx="1614170" cy="1495425"/>
                     </a:xfrm>
                     <a:prstGeom prst="rect">
                       <a:avLst/>
@@ -683,40 +669,281 @@
           </wp:anchor>
         </w:drawing>
       </w:r>
-      <w:r>
-        <w:t>Decided on Andrew’s fridge to work on.</w:t>
-      </w:r>
-    </w:p>
-    <w:p/>
-    <w:p/>
-    <w:p/>
-    <w:p/>
-    <w:p/>
-    <w:p/>
-    <w:p/>
-    <w:p/>
-    <w:p/>
-    <w:p/>
-    <w:p/>
-    <w:p>
-      <w:r>
+    </w:p>
+    <w:p>
+      <w:pPr>
+        <w:rPr>
+          <w:rFonts w:asciiTheme="minorHAnsi" w:hAnsiTheme="minorHAnsi"/>
+        </w:rPr>
+      </w:pPr>
+    </w:p>
+    <w:p>
+      <w:pPr>
+        <w:rPr>
+          <w:rFonts w:asciiTheme="minorHAnsi" w:hAnsiTheme="minorHAnsi"/>
+        </w:rPr>
+      </w:pPr>
+    </w:p>
+    <w:p>
+      <w:pPr>
+        <w:rPr>
+          <w:rFonts w:asciiTheme="minorHAnsi" w:hAnsiTheme="minorHAnsi"/>
+        </w:rPr>
+      </w:pPr>
+    </w:p>
+    <w:p>
+      <w:pPr>
+        <w:rPr>
+          <w:rFonts w:asciiTheme="minorHAnsi" w:hAnsiTheme="minorHAnsi"/>
+        </w:rPr>
+      </w:pPr>
+    </w:p>
+    <w:p>
+      <w:pPr>
+        <w:rPr>
+          <w:rFonts w:asciiTheme="minorHAnsi" w:hAnsiTheme="minorHAnsi"/>
+        </w:rPr>
+      </w:pPr>
+    </w:p>
+    <w:p>
+      <w:pPr>
+        <w:rPr>
+          <w:rFonts w:asciiTheme="minorHAnsi" w:hAnsiTheme="minorHAnsi"/>
+        </w:rPr>
+      </w:pPr>
+    </w:p>
+    <w:p>
+      <w:pPr>
+        <w:rPr>
+          <w:rFonts w:asciiTheme="minorHAnsi" w:hAnsiTheme="minorHAnsi"/>
+        </w:rPr>
+      </w:pPr>
+    </w:p>
+    <w:p>
+      <w:pPr>
+        <w:rPr>
+          <w:rFonts w:asciiTheme="minorHAnsi" w:hAnsiTheme="minorHAnsi"/>
+        </w:rPr>
+      </w:pPr>
+    </w:p>
+    <w:p>
+      <w:pPr>
+        <w:pStyle w:val="ListParagraph"/>
+        <w:numPr>
+          <w:ilvl w:val="0"/>
+          <w:numId w:val="3"/>
+        </w:numPr>
+        <w:rPr>
+          <w:rFonts w:asciiTheme="minorHAnsi" w:hAnsiTheme="minorHAnsi"/>
+        </w:rPr>
+      </w:pPr>
+      <w:r>
+        <w:rPr>
+          <w:rFonts w:asciiTheme="minorHAnsi" w:hAnsiTheme="minorHAnsi"/>
+        </w:rPr>
         <w:t>Began identifying components we want</w:t>
       </w:r>
     </w:p>
     <w:p>
       <w:pPr>
-        <w:rPr>
-          <w:rFonts w:hint="eastAsia"/>
-        </w:rPr>
-      </w:pPr>
-      <w:r>
+        <w:pStyle w:val="ListParagraph"/>
+        <w:numPr>
+          <w:ilvl w:val="0"/>
+          <w:numId w:val="3"/>
+        </w:numPr>
+        <w:rPr>
+          <w:rFonts w:asciiTheme="minorHAnsi" w:hAnsiTheme="minorHAnsi"/>
+        </w:rPr>
+      </w:pPr>
+      <w:r>
+        <w:rPr>
+          <w:rFonts w:asciiTheme="minorHAnsi" w:hAnsiTheme="minorHAnsi"/>
+        </w:rPr>
         <w:t>Wrote up our report plan</w:t>
+      </w:r>
+    </w:p>
+    <w:p>
+      <w:pPr>
+        <w:rPr>
+          <w:rFonts w:asciiTheme="minorHAnsi" w:hAnsiTheme="minorHAnsi"/>
+        </w:rPr>
+      </w:pPr>
+    </w:p>
+    <w:p>
+      <w:pPr>
+        <w:rPr>
+          <w:rFonts w:asciiTheme="minorHAnsi" w:hAnsiTheme="minorHAnsi"/>
+        </w:rPr>
+      </w:pPr>
+    </w:p>
+    <w:p>
+      <w:pPr>
+        <w:rPr>
+          <w:rFonts w:asciiTheme="minorHAnsi" w:hAnsiTheme="minorHAnsi"/>
+          <w:b/>
+        </w:rPr>
+      </w:pPr>
+      <w:r>
+        <w:rPr>
+          <w:rFonts w:asciiTheme="minorHAnsi" w:hAnsiTheme="minorHAnsi"/>
+          <w:b/>
+        </w:rPr>
+        <w:t>Meeting 3 – Thur 8th Oct</w:t>
+      </w:r>
+    </w:p>
+    <w:p>
+      <w:pPr>
+        <w:pStyle w:val="ListParagraph"/>
+        <w:numPr>
+          <w:ilvl w:val="0"/>
+          <w:numId w:val="4"/>
+        </w:numPr>
+        <w:rPr>
+          <w:rFonts w:asciiTheme="minorHAnsi" w:hAnsiTheme="minorHAnsi"/>
+        </w:rPr>
+      </w:pPr>
+      <w:r>
+        <w:rPr>
+          <w:rFonts w:asciiTheme="minorHAnsi" w:hAnsiTheme="minorHAnsi"/>
+        </w:rPr>
+        <w:t>Began work on report. Wrote introduction.</w:t>
+      </w:r>
+    </w:p>
+    <w:p>
+      <w:pPr>
+        <w:rPr>
+          <w:rFonts w:asciiTheme="minorHAnsi" w:hAnsiTheme="minorHAnsi"/>
+        </w:rPr>
+      </w:pPr>
+    </w:p>
+    <w:p>
+      <w:pPr>
+        <w:rPr>
+          <w:rFonts w:asciiTheme="minorHAnsi" w:hAnsiTheme="minorHAnsi"/>
+        </w:rPr>
+      </w:pPr>
+    </w:p>
+    <w:p>
+      <w:pPr>
+        <w:rPr>
+          <w:rFonts w:asciiTheme="minorHAnsi" w:hAnsiTheme="minorHAnsi"/>
+          <w:b/>
+        </w:rPr>
+      </w:pPr>
+      <w:r>
+        <w:rPr>
+          <w:rFonts w:asciiTheme="minorHAnsi" w:hAnsiTheme="minorHAnsi"/>
+          <w:b/>
+        </w:rPr>
+        <w:t>Meeting 4 – Tue 13th Oct</w:t>
+      </w:r>
+    </w:p>
+    <w:p>
+      <w:pPr>
+        <w:pStyle w:val="ListParagraph"/>
+        <w:numPr>
+          <w:ilvl w:val="0"/>
+          <w:numId w:val="4"/>
+        </w:numPr>
+        <w:rPr>
+          <w:rFonts w:asciiTheme="minorHAnsi" w:hAnsiTheme="minorHAnsi"/>
+          <w:b/>
+        </w:rPr>
+      </w:pPr>
+      <w:r>
+        <w:rPr>
+          <w:rFonts w:asciiTheme="minorHAnsi" w:hAnsiTheme="minorHAnsi"/>
+        </w:rPr>
+        <w:t>Paul has been working on LED prototypes.</w:t>
+      </w:r>
+    </w:p>
+    <w:p>
+      <w:pPr>
+        <w:pStyle w:val="ListParagraph"/>
+        <w:numPr>
+          <w:ilvl w:val="0"/>
+          <w:numId w:val="4"/>
+        </w:numPr>
+        <w:rPr>
+          <w:rFonts w:asciiTheme="minorHAnsi" w:hAnsiTheme="minorHAnsi"/>
+          <w:b/>
+        </w:rPr>
+      </w:pPr>
+      <w:r>
+        <w:rPr>
+          <w:rFonts w:asciiTheme="minorHAnsi" w:hAnsiTheme="minorHAnsi"/>
+        </w:rPr>
+        <w:t>Github administration</w:t>
+      </w:r>
+    </w:p>
+    <w:p>
+      <w:pPr>
+        <w:pStyle w:val="ListParagraph"/>
+        <w:numPr>
+          <w:ilvl w:val="0"/>
+          <w:numId w:val="4"/>
+        </w:numPr>
+        <w:rPr>
+          <w:rFonts w:asciiTheme="minorHAnsi" w:hAnsiTheme="minorHAnsi"/>
+          <w:b/>
+        </w:rPr>
+      </w:pPr>
+      <w:r>
+        <w:rPr>
+          <w:rFonts w:asciiTheme="minorHAnsi" w:hAnsiTheme="minorHAnsi"/>
+        </w:rPr>
+        <w:t>Trello administration</w:t>
+      </w:r>
+    </w:p>
+    <w:p>
+      <w:pPr>
+        <w:pStyle w:val="ListParagraph"/>
+        <w:numPr>
+          <w:ilvl w:val="0"/>
+          <w:numId w:val="4"/>
+        </w:numPr>
+        <w:rPr>
+          <w:rFonts w:asciiTheme="minorHAnsi" w:hAnsiTheme="minorHAnsi"/>
+          <w:b/>
+        </w:rPr>
+      </w:pPr>
+      <w:r>
+        <w:rPr>
+          <w:rFonts w:asciiTheme="minorHAnsi" w:hAnsiTheme="minorHAnsi"/>
+        </w:rPr>
+        <w:lastRenderedPageBreak/>
+        <w:t>Everything set up and good to go for writing the report</w:t>
+      </w:r>
+      <w:r>
+        <w:rPr>
+          <w:rFonts w:asciiTheme="minorHAnsi" w:hAnsiTheme="minorHAnsi"/>
+        </w:rPr>
+        <w:t xml:space="preserve"> on Thursday</w:t>
       </w:r>
       <w:bookmarkStart w:id="0" w:name="_GoBack"/>
       <w:bookmarkEnd w:id="0"/>
     </w:p>
+    <w:p>
+      <w:pPr>
+        <w:pStyle w:val="ListParagraph"/>
+        <w:numPr>
+          <w:ilvl w:val="0"/>
+          <w:numId w:val="4"/>
+        </w:numPr>
+        <w:rPr>
+          <w:rFonts w:asciiTheme="minorHAnsi" w:hAnsiTheme="minorHAnsi"/>
+          <w:b/>
+        </w:rPr>
+      </w:pPr>
+      <w:r>
+        <w:rPr>
+          <w:rFonts w:asciiTheme="minorHAnsi" w:hAnsiTheme="minorHAnsi"/>
+        </w:rPr>
+        <w:t>Alex will order Raspberry Pi camera tonight (for barcode scanning)</w:t>
+      </w:r>
+    </w:p>
     <w:sectPr>
-      <w:headerReference w:type="default" r:id="rId7"/>
+      <w:headerReference w:type="default" r:id="rId8"/>
       <w:pgSz w:w="11906" w:h="16838"/>
       <w:pgMar w:top="1693" w:right="1134" w:bottom="1134" w:left="1134" w:header="1134" w:footer="0" w:gutter="0"/>
       <w:cols w:space="720"/>
@@ -731,11 +958,6 @@
 <w:endnotes xmlns:wpc="http://schemas.microsoft.com/office/word/2010/wordprocessingCanvas" xmlns:mc="http://schemas.openxmlformats.org/markup-compatibility/2006" xmlns:o="urn:schemas-microsoft-com:office:office" xmlns:r="http://schemas.openxmlformats.org/officeDocument/2006/relationships" xmlns:m="http://schemas.openxmlformats.org/officeDocument/2006/math" xmlns:v="urn:schemas-microsoft-com:vml" xmlns:wp14="http://schemas.microsoft.com/office/word/2010/wordprocessingDrawing" xmlns:wp="http://schemas.openxmlformats.org/drawingml/2006/wordprocessingDrawing" xmlns:w10="urn:schemas-microsoft-com:office:word" xmlns:w="http://schemas.openxmlformats.org/wordprocessingml/2006/main" xmlns:w14="http://schemas.microsoft.com/office/word/2010/wordml" xmlns:w15="http://schemas.microsoft.com/office/word/2012/wordml" xmlns:wpg="http://schemas.microsoft.com/office/word/2010/wordprocessingGroup" xmlns:wpi="http://schemas.microsoft.com/office/word/2010/wordprocessingInk" xmlns:wne="http://schemas.microsoft.com/office/word/2006/wordml" xmlns:wps="http://schemas.microsoft.com/office/word/2010/wordprocessingShape" mc:Ignorable="w14 w15 wp14">
   <w:endnote w:type="separator" w:id="-1">
     <w:p>
-      <w:pPr>
-        <w:rPr>
-          <w:rFonts w:hint="eastAsia"/>
-        </w:rPr>
-      </w:pPr>
       <w:r>
         <w:separator/>
       </w:r>
@@ -743,11 +965,6 @@
   </w:endnote>
   <w:endnote w:type="continuationSeparator" w:id="0">
     <w:p>
-      <w:pPr>
-        <w:rPr>
-          <w:rFonts w:hint="eastAsia"/>
-        </w:rPr>
-      </w:pPr>
       <w:r>
         <w:continuationSeparator/>
       </w:r>
@@ -760,11 +977,6 @@
 <w:footnotes xmlns:wpc="http://schemas.microsoft.com/office/word/2010/wordprocessingCanvas" xmlns:mc="http://schemas.openxmlformats.org/markup-compatibility/2006" xmlns:o="urn:schemas-microsoft-com:office:office" xmlns:r="http://schemas.openxmlformats.org/officeDocument/2006/relationships" xmlns:m="http://schemas.openxmlformats.org/officeDocument/2006/math" xmlns:v="urn:schemas-microsoft-com:vml" xmlns:wp14="http://schemas.microsoft.com/office/word/2010/wordprocessingDrawing" xmlns:wp="http://schemas.openxmlformats.org/drawingml/2006/wordprocessingDrawing" xmlns:w10="urn:schemas-microsoft-com:office:word" xmlns:w="http://schemas.openxmlformats.org/wordprocessingml/2006/main" xmlns:w14="http://schemas.microsoft.com/office/word/2010/wordml" xmlns:w15="http://schemas.microsoft.com/office/word/2012/wordml" xmlns:wpg="http://schemas.microsoft.com/office/word/2010/wordprocessingGroup" xmlns:wpi="http://schemas.microsoft.com/office/word/2010/wordprocessingInk" xmlns:wne="http://schemas.microsoft.com/office/word/2006/wordml" xmlns:wps="http://schemas.microsoft.com/office/word/2010/wordprocessingShape" mc:Ignorable="w14 w15 wp14">
   <w:footnote w:type="separator" w:id="-1">
     <w:p>
-      <w:pPr>
-        <w:rPr>
-          <w:rFonts w:hint="eastAsia"/>
-        </w:rPr>
-      </w:pPr>
       <w:r>
         <w:separator/>
       </w:r>
@@ -772,11 +984,6 @@
   </w:footnote>
   <w:footnote w:type="continuationSeparator" w:id="0">
     <w:p>
-      <w:pPr>
-        <w:rPr>
-          <w:rFonts w:hint="eastAsia"/>
-        </w:rPr>
-      </w:pPr>
       <w:r>
         <w:continuationSeparator/>
       </w:r>
@@ -798,7 +1005,7 @@
       <w:rPr>
         <w:rFonts w:ascii="Arial" w:hAnsi="Arial"/>
       </w:rPr>
-      <w:t>Phase 1 Report</w:t>
+      <w:t>Meeting minutes</w:t>
     </w:r>
     <w:r>
       <w:rPr>
@@ -816,6 +1023,475 @@
     </w:r>
   </w:p>
 </w:hdr>
+</file>
+
+<file path=word/numbering.xml><?xml version="1.0" encoding="utf-8"?>
+<w:numbering xmlns:wpc="http://schemas.microsoft.com/office/word/2010/wordprocessingCanvas" xmlns:mc="http://schemas.openxmlformats.org/markup-compatibility/2006" xmlns:o="urn:schemas-microsoft-com:office:office" xmlns:r="http://schemas.openxmlformats.org/officeDocument/2006/relationships" xmlns:m="http://schemas.openxmlformats.org/officeDocument/2006/math" xmlns:v="urn:schemas-microsoft-com:vml" xmlns:wp14="http://schemas.microsoft.com/office/word/2010/wordprocessingDrawing" xmlns:wp="http://schemas.openxmlformats.org/drawingml/2006/wordprocessingDrawing" xmlns:w10="urn:schemas-microsoft-com:office:word" xmlns:w="http://schemas.openxmlformats.org/wordprocessingml/2006/main" xmlns:w14="http://schemas.microsoft.com/office/word/2010/wordml" xmlns:w15="http://schemas.microsoft.com/office/word/2012/wordml" xmlns:wpg="http://schemas.microsoft.com/office/word/2010/wordprocessingGroup" xmlns:wpi="http://schemas.microsoft.com/office/word/2010/wordprocessingInk" xmlns:wne="http://schemas.microsoft.com/office/word/2006/wordml" xmlns:wps="http://schemas.microsoft.com/office/word/2010/wordprocessingShape" mc:Ignorable="w14 w15 wp14">
+  <w:abstractNum w:abstractNumId="0" w15:restartNumberingAfterBreak="0">
+    <w:nsid w:val="30241686"/>
+    <w:multiLevelType w:val="hybridMultilevel"/>
+    <w:tmpl w:val="B03A127A"/>
+    <w:lvl w:ilvl="0" w:tplc="08090001">
+      <w:start w:val="1"/>
+      <w:numFmt w:val="bullet"/>
+      <w:lvlText w:val=""/>
+      <w:lvlJc w:val="left"/>
+      <w:pPr>
+        <w:ind w:left="720" w:hanging="360"/>
+      </w:pPr>
+      <w:rPr>
+        <w:rFonts w:ascii="Symbol" w:hAnsi="Symbol" w:hint="default"/>
+      </w:rPr>
+    </w:lvl>
+    <w:lvl w:ilvl="1" w:tplc="08090003" w:tentative="1">
+      <w:start w:val="1"/>
+      <w:numFmt w:val="bullet"/>
+      <w:lvlText w:val="o"/>
+      <w:lvlJc w:val="left"/>
+      <w:pPr>
+        <w:ind w:left="1440" w:hanging="360"/>
+      </w:pPr>
+      <w:rPr>
+        <w:rFonts w:ascii="Courier New" w:hAnsi="Courier New" w:cs="Courier New" w:hint="default"/>
+      </w:rPr>
+    </w:lvl>
+    <w:lvl w:ilvl="2" w:tplc="08090005" w:tentative="1">
+      <w:start w:val="1"/>
+      <w:numFmt w:val="bullet"/>
+      <w:lvlText w:val=""/>
+      <w:lvlJc w:val="left"/>
+      <w:pPr>
+        <w:ind w:left="2160" w:hanging="360"/>
+      </w:pPr>
+      <w:rPr>
+        <w:rFonts w:ascii="Wingdings" w:hAnsi="Wingdings" w:hint="default"/>
+      </w:rPr>
+    </w:lvl>
+    <w:lvl w:ilvl="3" w:tplc="08090001" w:tentative="1">
+      <w:start w:val="1"/>
+      <w:numFmt w:val="bullet"/>
+      <w:lvlText w:val=""/>
+      <w:lvlJc w:val="left"/>
+      <w:pPr>
+        <w:ind w:left="2880" w:hanging="360"/>
+      </w:pPr>
+      <w:rPr>
+        <w:rFonts w:ascii="Symbol" w:hAnsi="Symbol" w:hint="default"/>
+      </w:rPr>
+    </w:lvl>
+    <w:lvl w:ilvl="4" w:tplc="08090003" w:tentative="1">
+      <w:start w:val="1"/>
+      <w:numFmt w:val="bullet"/>
+      <w:lvlText w:val="o"/>
+      <w:lvlJc w:val="left"/>
+      <w:pPr>
+        <w:ind w:left="3600" w:hanging="360"/>
+      </w:pPr>
+      <w:rPr>
+        <w:rFonts w:ascii="Courier New" w:hAnsi="Courier New" w:cs="Courier New" w:hint="default"/>
+      </w:rPr>
+    </w:lvl>
+    <w:lvl w:ilvl="5" w:tplc="08090005" w:tentative="1">
+      <w:start w:val="1"/>
+      <w:numFmt w:val="bullet"/>
+      <w:lvlText w:val=""/>
+      <w:lvlJc w:val="left"/>
+      <w:pPr>
+        <w:ind w:left="4320" w:hanging="360"/>
+      </w:pPr>
+      <w:rPr>
+        <w:rFonts w:ascii="Wingdings" w:hAnsi="Wingdings" w:hint="default"/>
+      </w:rPr>
+    </w:lvl>
+    <w:lvl w:ilvl="6" w:tplc="08090001" w:tentative="1">
+      <w:start w:val="1"/>
+      <w:numFmt w:val="bullet"/>
+      <w:lvlText w:val=""/>
+      <w:lvlJc w:val="left"/>
+      <w:pPr>
+        <w:ind w:left="5040" w:hanging="360"/>
+      </w:pPr>
+      <w:rPr>
+        <w:rFonts w:ascii="Symbol" w:hAnsi="Symbol" w:hint="default"/>
+      </w:rPr>
+    </w:lvl>
+    <w:lvl w:ilvl="7" w:tplc="08090003" w:tentative="1">
+      <w:start w:val="1"/>
+      <w:numFmt w:val="bullet"/>
+      <w:lvlText w:val="o"/>
+      <w:lvlJc w:val="left"/>
+      <w:pPr>
+        <w:ind w:left="5760" w:hanging="360"/>
+      </w:pPr>
+      <w:rPr>
+        <w:rFonts w:ascii="Courier New" w:hAnsi="Courier New" w:cs="Courier New" w:hint="default"/>
+      </w:rPr>
+    </w:lvl>
+    <w:lvl w:ilvl="8" w:tplc="08090005" w:tentative="1">
+      <w:start w:val="1"/>
+      <w:numFmt w:val="bullet"/>
+      <w:lvlText w:val=""/>
+      <w:lvlJc w:val="left"/>
+      <w:pPr>
+        <w:ind w:left="6480" w:hanging="360"/>
+      </w:pPr>
+      <w:rPr>
+        <w:rFonts w:ascii="Wingdings" w:hAnsi="Wingdings" w:hint="default"/>
+      </w:rPr>
+    </w:lvl>
+  </w:abstractNum>
+  <w:abstractNum w:abstractNumId="1" w15:restartNumberingAfterBreak="0">
+    <w:nsid w:val="34944941"/>
+    <w:multiLevelType w:val="hybridMultilevel"/>
+    <w:tmpl w:val="05586CEA"/>
+    <w:lvl w:ilvl="0" w:tplc="08090001">
+      <w:start w:val="1"/>
+      <w:numFmt w:val="bullet"/>
+      <w:lvlText w:val=""/>
+      <w:lvlJc w:val="left"/>
+      <w:pPr>
+        <w:ind w:left="720" w:hanging="360"/>
+      </w:pPr>
+      <w:rPr>
+        <w:rFonts w:ascii="Symbol" w:hAnsi="Symbol" w:hint="default"/>
+      </w:rPr>
+    </w:lvl>
+    <w:lvl w:ilvl="1" w:tplc="08090003" w:tentative="1">
+      <w:start w:val="1"/>
+      <w:numFmt w:val="bullet"/>
+      <w:lvlText w:val="o"/>
+      <w:lvlJc w:val="left"/>
+      <w:pPr>
+        <w:ind w:left="1440" w:hanging="360"/>
+      </w:pPr>
+      <w:rPr>
+        <w:rFonts w:ascii="Courier New" w:hAnsi="Courier New" w:cs="Courier New" w:hint="default"/>
+      </w:rPr>
+    </w:lvl>
+    <w:lvl w:ilvl="2" w:tplc="08090005" w:tentative="1">
+      <w:start w:val="1"/>
+      <w:numFmt w:val="bullet"/>
+      <w:lvlText w:val=""/>
+      <w:lvlJc w:val="left"/>
+      <w:pPr>
+        <w:ind w:left="2160" w:hanging="360"/>
+      </w:pPr>
+      <w:rPr>
+        <w:rFonts w:ascii="Wingdings" w:hAnsi="Wingdings" w:hint="default"/>
+      </w:rPr>
+    </w:lvl>
+    <w:lvl w:ilvl="3" w:tplc="08090001" w:tentative="1">
+      <w:start w:val="1"/>
+      <w:numFmt w:val="bullet"/>
+      <w:lvlText w:val=""/>
+      <w:lvlJc w:val="left"/>
+      <w:pPr>
+        <w:ind w:left="2880" w:hanging="360"/>
+      </w:pPr>
+      <w:rPr>
+        <w:rFonts w:ascii="Symbol" w:hAnsi="Symbol" w:hint="default"/>
+      </w:rPr>
+    </w:lvl>
+    <w:lvl w:ilvl="4" w:tplc="08090003" w:tentative="1">
+      <w:start w:val="1"/>
+      <w:numFmt w:val="bullet"/>
+      <w:lvlText w:val="o"/>
+      <w:lvlJc w:val="left"/>
+      <w:pPr>
+        <w:ind w:left="3600" w:hanging="360"/>
+      </w:pPr>
+      <w:rPr>
+        <w:rFonts w:ascii="Courier New" w:hAnsi="Courier New" w:cs="Courier New" w:hint="default"/>
+      </w:rPr>
+    </w:lvl>
+    <w:lvl w:ilvl="5" w:tplc="08090005" w:tentative="1">
+      <w:start w:val="1"/>
+      <w:numFmt w:val="bullet"/>
+      <w:lvlText w:val=""/>
+      <w:lvlJc w:val="left"/>
+      <w:pPr>
+        <w:ind w:left="4320" w:hanging="360"/>
+      </w:pPr>
+      <w:rPr>
+        <w:rFonts w:ascii="Wingdings" w:hAnsi="Wingdings" w:hint="default"/>
+      </w:rPr>
+    </w:lvl>
+    <w:lvl w:ilvl="6" w:tplc="08090001" w:tentative="1">
+      <w:start w:val="1"/>
+      <w:numFmt w:val="bullet"/>
+      <w:lvlText w:val=""/>
+      <w:lvlJc w:val="left"/>
+      <w:pPr>
+        <w:ind w:left="5040" w:hanging="360"/>
+      </w:pPr>
+      <w:rPr>
+        <w:rFonts w:ascii="Symbol" w:hAnsi="Symbol" w:hint="default"/>
+      </w:rPr>
+    </w:lvl>
+    <w:lvl w:ilvl="7" w:tplc="08090003" w:tentative="1">
+      <w:start w:val="1"/>
+      <w:numFmt w:val="bullet"/>
+      <w:lvlText w:val="o"/>
+      <w:lvlJc w:val="left"/>
+      <w:pPr>
+        <w:ind w:left="5760" w:hanging="360"/>
+      </w:pPr>
+      <w:rPr>
+        <w:rFonts w:ascii="Courier New" w:hAnsi="Courier New" w:cs="Courier New" w:hint="default"/>
+      </w:rPr>
+    </w:lvl>
+    <w:lvl w:ilvl="8" w:tplc="08090005" w:tentative="1">
+      <w:start w:val="1"/>
+      <w:numFmt w:val="bullet"/>
+      <w:lvlText w:val=""/>
+      <w:lvlJc w:val="left"/>
+      <w:pPr>
+        <w:ind w:left="6480" w:hanging="360"/>
+      </w:pPr>
+      <w:rPr>
+        <w:rFonts w:ascii="Wingdings" w:hAnsi="Wingdings" w:hint="default"/>
+      </w:rPr>
+    </w:lvl>
+  </w:abstractNum>
+  <w:abstractNum w:abstractNumId="2" w15:restartNumberingAfterBreak="0">
+    <w:nsid w:val="5513760F"/>
+    <w:multiLevelType w:val="hybridMultilevel"/>
+    <w:tmpl w:val="7612FE2C"/>
+    <w:lvl w:ilvl="0" w:tplc="08090001">
+      <w:start w:val="1"/>
+      <w:numFmt w:val="bullet"/>
+      <w:lvlText w:val=""/>
+      <w:lvlJc w:val="left"/>
+      <w:pPr>
+        <w:ind w:left="720" w:hanging="360"/>
+      </w:pPr>
+      <w:rPr>
+        <w:rFonts w:ascii="Symbol" w:hAnsi="Symbol" w:hint="default"/>
+      </w:rPr>
+    </w:lvl>
+    <w:lvl w:ilvl="1" w:tplc="08090003" w:tentative="1">
+      <w:start w:val="1"/>
+      <w:numFmt w:val="bullet"/>
+      <w:lvlText w:val="o"/>
+      <w:lvlJc w:val="left"/>
+      <w:pPr>
+        <w:ind w:left="1440" w:hanging="360"/>
+      </w:pPr>
+      <w:rPr>
+        <w:rFonts w:ascii="Courier New" w:hAnsi="Courier New" w:cs="Courier New" w:hint="default"/>
+      </w:rPr>
+    </w:lvl>
+    <w:lvl w:ilvl="2" w:tplc="08090005" w:tentative="1">
+      <w:start w:val="1"/>
+      <w:numFmt w:val="bullet"/>
+      <w:lvlText w:val=""/>
+      <w:lvlJc w:val="left"/>
+      <w:pPr>
+        <w:ind w:left="2160" w:hanging="360"/>
+      </w:pPr>
+      <w:rPr>
+        <w:rFonts w:ascii="Wingdings" w:hAnsi="Wingdings" w:hint="default"/>
+      </w:rPr>
+    </w:lvl>
+    <w:lvl w:ilvl="3" w:tplc="08090001" w:tentative="1">
+      <w:start w:val="1"/>
+      <w:numFmt w:val="bullet"/>
+      <w:lvlText w:val=""/>
+      <w:lvlJc w:val="left"/>
+      <w:pPr>
+        <w:ind w:left="2880" w:hanging="360"/>
+      </w:pPr>
+      <w:rPr>
+        <w:rFonts w:ascii="Symbol" w:hAnsi="Symbol" w:hint="default"/>
+      </w:rPr>
+    </w:lvl>
+    <w:lvl w:ilvl="4" w:tplc="08090003" w:tentative="1">
+      <w:start w:val="1"/>
+      <w:numFmt w:val="bullet"/>
+      <w:lvlText w:val="o"/>
+      <w:lvlJc w:val="left"/>
+      <w:pPr>
+        <w:ind w:left="3600" w:hanging="360"/>
+      </w:pPr>
+      <w:rPr>
+        <w:rFonts w:ascii="Courier New" w:hAnsi="Courier New" w:cs="Courier New" w:hint="default"/>
+      </w:rPr>
+    </w:lvl>
+    <w:lvl w:ilvl="5" w:tplc="08090005" w:tentative="1">
+      <w:start w:val="1"/>
+      <w:numFmt w:val="bullet"/>
+      <w:lvlText w:val=""/>
+      <w:lvlJc w:val="left"/>
+      <w:pPr>
+        <w:ind w:left="4320" w:hanging="360"/>
+      </w:pPr>
+      <w:rPr>
+        <w:rFonts w:ascii="Wingdings" w:hAnsi="Wingdings" w:hint="default"/>
+      </w:rPr>
+    </w:lvl>
+    <w:lvl w:ilvl="6" w:tplc="08090001" w:tentative="1">
+      <w:start w:val="1"/>
+      <w:numFmt w:val="bullet"/>
+      <w:lvlText w:val=""/>
+      <w:lvlJc w:val="left"/>
+      <w:pPr>
+        <w:ind w:left="5040" w:hanging="360"/>
+      </w:pPr>
+      <w:rPr>
+        <w:rFonts w:ascii="Symbol" w:hAnsi="Symbol" w:hint="default"/>
+      </w:rPr>
+    </w:lvl>
+    <w:lvl w:ilvl="7" w:tplc="08090003" w:tentative="1">
+      <w:start w:val="1"/>
+      <w:numFmt w:val="bullet"/>
+      <w:lvlText w:val="o"/>
+      <w:lvlJc w:val="left"/>
+      <w:pPr>
+        <w:ind w:left="5760" w:hanging="360"/>
+      </w:pPr>
+      <w:rPr>
+        <w:rFonts w:ascii="Courier New" w:hAnsi="Courier New" w:cs="Courier New" w:hint="default"/>
+      </w:rPr>
+    </w:lvl>
+    <w:lvl w:ilvl="8" w:tplc="08090005" w:tentative="1">
+      <w:start w:val="1"/>
+      <w:numFmt w:val="bullet"/>
+      <w:lvlText w:val=""/>
+      <w:lvlJc w:val="left"/>
+      <w:pPr>
+        <w:ind w:left="6480" w:hanging="360"/>
+      </w:pPr>
+      <w:rPr>
+        <w:rFonts w:ascii="Wingdings" w:hAnsi="Wingdings" w:hint="default"/>
+      </w:rPr>
+    </w:lvl>
+  </w:abstractNum>
+  <w:abstractNum w:abstractNumId="3" w15:restartNumberingAfterBreak="0">
+    <w:nsid w:val="6A8E04E1"/>
+    <w:multiLevelType w:val="hybridMultilevel"/>
+    <w:tmpl w:val="A614DF24"/>
+    <w:lvl w:ilvl="0" w:tplc="08090001">
+      <w:start w:val="1"/>
+      <w:numFmt w:val="bullet"/>
+      <w:lvlText w:val=""/>
+      <w:lvlJc w:val="left"/>
+      <w:pPr>
+        <w:ind w:left="720" w:hanging="360"/>
+      </w:pPr>
+      <w:rPr>
+        <w:rFonts w:ascii="Symbol" w:hAnsi="Symbol" w:hint="default"/>
+      </w:rPr>
+    </w:lvl>
+    <w:lvl w:ilvl="1" w:tplc="08090003" w:tentative="1">
+      <w:start w:val="1"/>
+      <w:numFmt w:val="bullet"/>
+      <w:lvlText w:val="o"/>
+      <w:lvlJc w:val="left"/>
+      <w:pPr>
+        <w:ind w:left="1440" w:hanging="360"/>
+      </w:pPr>
+      <w:rPr>
+        <w:rFonts w:ascii="Courier New" w:hAnsi="Courier New" w:cs="Courier New" w:hint="default"/>
+      </w:rPr>
+    </w:lvl>
+    <w:lvl w:ilvl="2" w:tplc="08090005" w:tentative="1">
+      <w:start w:val="1"/>
+      <w:numFmt w:val="bullet"/>
+      <w:lvlText w:val=""/>
+      <w:lvlJc w:val="left"/>
+      <w:pPr>
+        <w:ind w:left="2160" w:hanging="360"/>
+      </w:pPr>
+      <w:rPr>
+        <w:rFonts w:ascii="Wingdings" w:hAnsi="Wingdings" w:hint="default"/>
+      </w:rPr>
+    </w:lvl>
+    <w:lvl w:ilvl="3" w:tplc="08090001" w:tentative="1">
+      <w:start w:val="1"/>
+      <w:numFmt w:val="bullet"/>
+      <w:lvlText w:val=""/>
+      <w:lvlJc w:val="left"/>
+      <w:pPr>
+        <w:ind w:left="2880" w:hanging="360"/>
+      </w:pPr>
+      <w:rPr>
+        <w:rFonts w:ascii="Symbol" w:hAnsi="Symbol" w:hint="default"/>
+      </w:rPr>
+    </w:lvl>
+    <w:lvl w:ilvl="4" w:tplc="08090003" w:tentative="1">
+      <w:start w:val="1"/>
+      <w:numFmt w:val="bullet"/>
+      <w:lvlText w:val="o"/>
+      <w:lvlJc w:val="left"/>
+      <w:pPr>
+        <w:ind w:left="3600" w:hanging="360"/>
+      </w:pPr>
+      <w:rPr>
+        <w:rFonts w:ascii="Courier New" w:hAnsi="Courier New" w:cs="Courier New" w:hint="default"/>
+      </w:rPr>
+    </w:lvl>
+    <w:lvl w:ilvl="5" w:tplc="08090005" w:tentative="1">
+      <w:start w:val="1"/>
+      <w:numFmt w:val="bullet"/>
+      <w:lvlText w:val=""/>
+      <w:lvlJc w:val="left"/>
+      <w:pPr>
+        <w:ind w:left="4320" w:hanging="360"/>
+      </w:pPr>
+      <w:rPr>
+        <w:rFonts w:ascii="Wingdings" w:hAnsi="Wingdings" w:hint="default"/>
+      </w:rPr>
+    </w:lvl>
+    <w:lvl w:ilvl="6" w:tplc="08090001" w:tentative="1">
+      <w:start w:val="1"/>
+      <w:numFmt w:val="bullet"/>
+      <w:lvlText w:val=""/>
+      <w:lvlJc w:val="left"/>
+      <w:pPr>
+        <w:ind w:left="5040" w:hanging="360"/>
+      </w:pPr>
+      <w:rPr>
+        <w:rFonts w:ascii="Symbol" w:hAnsi="Symbol" w:hint="default"/>
+      </w:rPr>
+    </w:lvl>
+    <w:lvl w:ilvl="7" w:tplc="08090003" w:tentative="1">
+      <w:start w:val="1"/>
+      <w:numFmt w:val="bullet"/>
+      <w:lvlText w:val="o"/>
+      <w:lvlJc w:val="left"/>
+      <w:pPr>
+        <w:ind w:left="5760" w:hanging="360"/>
+      </w:pPr>
+      <w:rPr>
+        <w:rFonts w:ascii="Courier New" w:hAnsi="Courier New" w:cs="Courier New" w:hint="default"/>
+      </w:rPr>
+    </w:lvl>
+    <w:lvl w:ilvl="8" w:tplc="08090005" w:tentative="1">
+      <w:start w:val="1"/>
+      <w:numFmt w:val="bullet"/>
+      <w:lvlText w:val=""/>
+      <w:lvlJc w:val="left"/>
+      <w:pPr>
+        <w:ind w:left="6480" w:hanging="360"/>
+      </w:pPr>
+      <w:rPr>
+        <w:rFonts w:ascii="Wingdings" w:hAnsi="Wingdings" w:hint="default"/>
+      </w:rPr>
+    </w:lvl>
+  </w:abstractNum>
+  <w:num w:numId="1">
+    <w:abstractNumId w:val="3"/>
+  </w:num>
+  <w:num w:numId="2">
+    <w:abstractNumId w:val="1"/>
+  </w:num>
+  <w:num w:numId="3">
+    <w:abstractNumId w:val="0"/>
+  </w:num>
+  <w:num w:numId="4">
+    <w:abstractNumId w:val="2"/>
+  </w:num>
+</w:numbering>
 </file>
 
 <file path=word/styles.xml><?xml version="1.0" encoding="utf-8"?>
@@ -1217,7 +1893,6 @@
   <w:style w:type="character" w:default="1" w:styleId="DefaultParagraphFont">
     <w:name w:val="Default Paragraph Font"/>
     <w:uiPriority w:val="1"/>
-    <w:semiHidden/>
     <w:unhideWhenUsed/>
   </w:style>
   <w:style w:type="table" w:default="1" w:styleId="TableNormal">
@@ -1295,6 +1970,52 @@
         <w:tab w:val="right" w:pos="9638"/>
       </w:tabs>
     </w:pPr>
+  </w:style>
+  <w:style w:type="paragraph" w:styleId="Footer">
+    <w:name w:val="footer"/>
+    <w:basedOn w:val="Normal"/>
+    <w:link w:val="FooterChar"/>
+    <w:uiPriority w:val="99"/>
+    <w:unhideWhenUsed/>
+    <w:rsid w:val="0031613E"/>
+    <w:pPr>
+      <w:tabs>
+        <w:tab w:val="center" w:pos="4513"/>
+        <w:tab w:val="right" w:pos="9026"/>
+      </w:tabs>
+    </w:pPr>
+    <w:rPr>
+      <w:rFonts w:cs="Mangal"/>
+      <w:szCs w:val="21"/>
+    </w:rPr>
+  </w:style>
+  <w:style w:type="character" w:customStyle="1" w:styleId="FooterChar">
+    <w:name w:val="Footer Char"/>
+    <w:basedOn w:val="DefaultParagraphFont"/>
+    <w:link w:val="Footer"/>
+    <w:uiPriority w:val="99"/>
+    <w:rsid w:val="0031613E"/>
+    <w:rPr>
+      <w:rFonts w:cs="Mangal"/>
+      <w:color w:val="00000A"/>
+      <w:sz w:val="24"/>
+      <w:szCs w:val="21"/>
+    </w:rPr>
+  </w:style>
+  <w:style w:type="paragraph" w:styleId="ListParagraph">
+    <w:name w:val="List Paragraph"/>
+    <w:basedOn w:val="Normal"/>
+    <w:uiPriority w:val="34"/>
+    <w:qFormat/>
+    <w:rsid w:val="0026004C"/>
+    <w:pPr>
+      <w:ind w:left="720"/>
+      <w:contextualSpacing/>
+    </w:pPr>
+    <w:rPr>
+      <w:rFonts w:cs="Mangal"/>
+      <w:szCs w:val="21"/>
+    </w:rPr>
   </w:style>
 </w:styles>
 </file>

</xml_diff>

<commit_message>
Added a "Motivation" section with some info on food waste
</commit_message>
<xml_diff>
--- a/Documents/Minutes.docx
+++ b/Documents/Minutes.docx
@@ -14,23 +14,7 @@
           <w:rFonts w:asciiTheme="minorHAnsi" w:hAnsiTheme="minorHAnsi"/>
           <w:b/>
         </w:rPr>
-        <w:t xml:space="preserve">Meeting 1 – </w:t>
-      </w:r>
-      <w:proofErr w:type="spellStart"/>
-      <w:r>
-        <w:rPr>
-          <w:rFonts w:asciiTheme="minorHAnsi" w:hAnsiTheme="minorHAnsi"/>
-          <w:b/>
-        </w:rPr>
-        <w:t>Thur</w:t>
-      </w:r>
-      <w:proofErr w:type="spellEnd"/>
-      <w:r>
-        <w:rPr>
-          <w:rFonts w:asciiTheme="minorHAnsi" w:hAnsiTheme="minorHAnsi"/>
-          <w:b/>
-        </w:rPr>
-        <w:t xml:space="preserve"> 1st Oct</w:t>
+        <w:t>Meeting 1 – Thur 1st Oct</w:t>
       </w:r>
     </w:p>
     <w:p>
@@ -435,21 +419,7 @@
         <w:rPr>
           <w:rFonts w:asciiTheme="minorHAnsi" w:hAnsiTheme="minorHAnsi"/>
         </w:rPr>
-        <w:t xml:space="preserve">OCR to </w:t>
-      </w:r>
-      <w:proofErr w:type="spellStart"/>
-      <w:r>
-        <w:rPr>
-          <w:rFonts w:asciiTheme="minorHAnsi" w:hAnsiTheme="minorHAnsi"/>
-        </w:rPr>
-        <w:t>recognise</w:t>
-      </w:r>
-      <w:proofErr w:type="spellEnd"/>
-      <w:r>
-        <w:rPr>
-          <w:rFonts w:asciiTheme="minorHAnsi" w:hAnsiTheme="minorHAnsi"/>
-        </w:rPr>
-        <w:t xml:space="preserve"> best before dates</w:t>
+        <w:t>OCR to recognise best before dates</w:t>
       </w:r>
     </w:p>
     <w:p>
@@ -822,23 +792,7 @@
           <w:rFonts w:asciiTheme="minorHAnsi" w:hAnsiTheme="minorHAnsi"/>
           <w:b/>
         </w:rPr>
-        <w:t xml:space="preserve">Meeting 3 – </w:t>
-      </w:r>
-      <w:proofErr w:type="spellStart"/>
-      <w:r>
-        <w:rPr>
-          <w:rFonts w:asciiTheme="minorHAnsi" w:hAnsiTheme="minorHAnsi"/>
-          <w:b/>
-        </w:rPr>
-        <w:t>Thur</w:t>
-      </w:r>
-      <w:proofErr w:type="spellEnd"/>
-      <w:r>
-        <w:rPr>
-          <w:rFonts w:asciiTheme="minorHAnsi" w:hAnsiTheme="minorHAnsi"/>
-          <w:b/>
-        </w:rPr>
-        <w:t xml:space="preserve"> 8th Oct</w:t>
+        <w:t>Meeting 3 – Thur 8th Oct</w:t>
       </w:r>
     </w:p>
     <w:p>
@@ -919,19 +873,11 @@
           <w:b/>
         </w:rPr>
       </w:pPr>
-      <w:proofErr w:type="spellStart"/>
-      <w:r>
-        <w:rPr>
-          <w:rFonts w:asciiTheme="minorHAnsi" w:hAnsiTheme="minorHAnsi"/>
-        </w:rPr>
-        <w:t>Github</w:t>
-      </w:r>
-      <w:proofErr w:type="spellEnd"/>
-      <w:r>
-        <w:rPr>
-          <w:rFonts w:asciiTheme="minorHAnsi" w:hAnsiTheme="minorHAnsi"/>
-        </w:rPr>
-        <w:t xml:space="preserve"> administration</w:t>
+      <w:r>
+        <w:rPr>
+          <w:rFonts w:asciiTheme="minorHAnsi" w:hAnsiTheme="minorHAnsi"/>
+        </w:rPr>
+        <w:t>Github administration</w:t>
       </w:r>
     </w:p>
     <w:p>
@@ -1051,21 +997,7 @@
         <w:rPr>
           <w:rFonts w:asciiTheme="minorHAnsi" w:hAnsiTheme="minorHAnsi"/>
         </w:rPr>
-        <w:t xml:space="preserve">Paul has made a </w:t>
-      </w:r>
-      <w:proofErr w:type="spellStart"/>
-      <w:r>
-        <w:rPr>
-          <w:rFonts w:asciiTheme="minorHAnsi" w:hAnsiTheme="minorHAnsi"/>
-        </w:rPr>
-        <w:t>mock up</w:t>
-      </w:r>
-      <w:proofErr w:type="spellEnd"/>
-      <w:r>
-        <w:rPr>
-          <w:rFonts w:asciiTheme="minorHAnsi" w:hAnsiTheme="minorHAnsi"/>
-        </w:rPr>
-        <w:t xml:space="preserve"> of the web page that will act as our interface to allow a user to communicate with the fridge</w:t>
+        <w:t>Paul has made a mock up of the web page that will act as our interface to allow a user to communicate with the fridge</w:t>
       </w:r>
     </w:p>
     <w:p>
@@ -1161,24 +1093,14 @@
       <w:r>
         <w:t xml:space="preserve">Figure </w:t>
       </w:r>
-      <w:r>
-        <w:fldChar w:fldCharType="begin"/>
-      </w:r>
-      <w:r>
-        <w:instrText xml:space="preserve"> SEQ Figure \* ARABIC </w:instrText>
-      </w:r>
-      <w:r>
-        <w:fldChar w:fldCharType="separate"/>
-      </w:r>
-      <w:r>
-        <w:rPr>
-          <w:noProof/>
-        </w:rPr>
-        <w:t>1</w:t>
-      </w:r>
-      <w:r>
-        <w:fldChar w:fldCharType="end"/>
-      </w:r>
+      <w:fldSimple w:instr=" SEQ Figure \* ARABIC ">
+        <w:r>
+          <w:rPr>
+            <w:noProof/>
+          </w:rPr>
+          <w:t>1</w:t>
+        </w:r>
+      </w:fldSimple>
       <w:r>
         <w:t>: Computer version of web page</w:t>
       </w:r>
@@ -1239,8 +1161,6 @@
           <w:rFonts w:asciiTheme="minorHAnsi" w:hAnsiTheme="minorHAnsi"/>
         </w:rPr>
       </w:pPr>
-      <w:bookmarkStart w:id="0" w:name="_GoBack"/>
-      <w:bookmarkEnd w:id="0"/>
     </w:p>
     <w:p>
       <w:pPr>
@@ -1405,6 +1325,7 @@
       <w:r>
         <w:rPr>
           <w:noProof/>
+          <w:lang w:val="en-GB" w:eastAsia="en-GB" w:bidi="ar-SA"/>
         </w:rPr>
         <mc:AlternateContent>
           <mc:Choice Requires="wps">
@@ -1462,24 +1383,14 @@
                             <w:r>
                               <w:t xml:space="preserve">Figure </w:t>
                             </w:r>
-                            <w:r>
-                              <w:fldChar w:fldCharType="begin"/>
-                            </w:r>
-                            <w:r>
-                              <w:instrText xml:space="preserve"> SEQ Figure \* ARABIC </w:instrText>
-                            </w:r>
-                            <w:r>
-                              <w:fldChar w:fldCharType="separate"/>
-                            </w:r>
-                            <w:r>
-                              <w:rPr>
-                                <w:noProof/>
-                              </w:rPr>
-                              <w:t>2</w:t>
-                            </w:r>
-                            <w:r>
-                              <w:fldChar w:fldCharType="end"/>
-                            </w:r>
+                            <w:fldSimple w:instr=" SEQ Figure \* ARABIC ">
+                              <w:r>
+                                <w:rPr>
+                                  <w:noProof/>
+                                </w:rPr>
+                                <w:t>2</w:t>
+                              </w:r>
+                            </w:fldSimple>
                             <w:r>
                               <w:t>: Mobile version of web page</w:t>
                             </w:r>
@@ -1642,35 +1553,7 @@
         <w:rPr>
           <w:rFonts w:asciiTheme="minorHAnsi" w:hAnsiTheme="minorHAnsi"/>
         </w:rPr>
-        <w:t xml:space="preserve">Alex did some admin on the </w:t>
-      </w:r>
-      <w:proofErr w:type="spellStart"/>
-      <w:r>
-        <w:rPr>
-          <w:rFonts w:asciiTheme="minorHAnsi" w:hAnsiTheme="minorHAnsi"/>
-        </w:rPr>
-        <w:t>Github</w:t>
-      </w:r>
-      <w:proofErr w:type="spellEnd"/>
-      <w:r>
-        <w:rPr>
-          <w:rFonts w:asciiTheme="minorHAnsi" w:hAnsiTheme="minorHAnsi"/>
-        </w:rPr>
-        <w:t xml:space="preserve"> account, changing all the documents from .</w:t>
-      </w:r>
-      <w:proofErr w:type="spellStart"/>
-      <w:r>
-        <w:rPr>
-          <w:rFonts w:asciiTheme="minorHAnsi" w:hAnsiTheme="minorHAnsi"/>
-        </w:rPr>
-        <w:t>docx</w:t>
-      </w:r>
-      <w:proofErr w:type="spellEnd"/>
-      <w:r>
-        <w:rPr>
-          <w:rFonts w:asciiTheme="minorHAnsi" w:hAnsiTheme="minorHAnsi"/>
-        </w:rPr>
-        <w:t xml:space="preserve"> format to Markdown format to make them easier for us to make changes individually and push them.</w:t>
+        <w:t>Alex did some admin on the Github account, changing all the documents from .docx format to Markdown format to make them easier for us to make changes individually and push them.</w:t>
       </w:r>
     </w:p>
     <w:p>
@@ -1709,23 +1592,7 @@
           <w:b/>
         </w:rPr>
         <w:lastRenderedPageBreak/>
-        <w:t xml:space="preserve">Meeting 6 – </w:t>
-      </w:r>
-      <w:proofErr w:type="spellStart"/>
-      <w:r>
-        <w:rPr>
-          <w:rFonts w:asciiTheme="minorHAnsi" w:hAnsiTheme="minorHAnsi"/>
-          <w:b/>
-        </w:rPr>
-        <w:t>Thur</w:t>
-      </w:r>
-      <w:proofErr w:type="spellEnd"/>
-      <w:r>
-        <w:rPr>
-          <w:rFonts w:asciiTheme="minorHAnsi" w:hAnsiTheme="minorHAnsi"/>
-          <w:b/>
-        </w:rPr>
-        <w:t xml:space="preserve"> 15</w:t>
+        <w:t>Meeting 6 – Thur 15</w:t>
       </w:r>
       <w:r>
         <w:rPr>
@@ -1850,6 +1717,99 @@
         </w:rPr>
         <w:t>Andrew has started working on the conclusion, which will be finished in full once we have completed the rest of the report.</w:t>
       </w:r>
+    </w:p>
+    <w:p>
+      <w:pPr>
+        <w:rPr>
+          <w:rFonts w:asciiTheme="minorHAnsi" w:hAnsiTheme="minorHAnsi"/>
+        </w:rPr>
+      </w:pPr>
+    </w:p>
+    <w:p>
+      <w:pPr>
+        <w:rPr>
+          <w:rFonts w:asciiTheme="minorHAnsi" w:hAnsiTheme="minorHAnsi"/>
+          <w:b/>
+        </w:rPr>
+      </w:pPr>
+      <w:r>
+        <w:rPr>
+          <w:rFonts w:asciiTheme="minorHAnsi" w:hAnsiTheme="minorHAnsi"/>
+          <w:b/>
+        </w:rPr>
+        <w:t>Meeting 7 – Tue 20</w:t>
+      </w:r>
+      <w:r>
+        <w:rPr>
+          <w:rFonts w:asciiTheme="minorHAnsi" w:hAnsiTheme="minorHAnsi"/>
+          <w:b/>
+          <w:vertAlign w:val="superscript"/>
+        </w:rPr>
+        <w:t>th</w:t>
+      </w:r>
+      <w:r>
+        <w:rPr>
+          <w:rFonts w:asciiTheme="minorHAnsi" w:hAnsiTheme="minorHAnsi"/>
+          <w:b/>
+        </w:rPr>
+        <w:t xml:space="preserve"> Oct</w:t>
+      </w:r>
+    </w:p>
+    <w:p>
+      <w:pPr>
+        <w:pStyle w:val="ListParagraph"/>
+        <w:numPr>
+          <w:ilvl w:val="0"/>
+          <w:numId w:val="7"/>
+        </w:numPr>
+        <w:rPr>
+          <w:rFonts w:asciiTheme="minorHAnsi" w:hAnsiTheme="minorHAnsi"/>
+        </w:rPr>
+      </w:pPr>
+      <w:r>
+        <w:rPr>
+          <w:rFonts w:asciiTheme="minorHAnsi" w:hAnsiTheme="minorHAnsi"/>
+        </w:rPr>
+        <w:t>Daniel has finished the Web Server</w:t>
+      </w:r>
+      <w:r>
+        <w:rPr>
+          <w:rFonts w:asciiTheme="minorHAnsi" w:hAnsiTheme="minorHAnsi"/>
+        </w:rPr>
+        <w:t>.</w:t>
+      </w:r>
+    </w:p>
+    <w:p>
+      <w:pPr>
+        <w:pStyle w:val="ListParagraph"/>
+        <w:numPr>
+          <w:ilvl w:val="0"/>
+          <w:numId w:val="7"/>
+        </w:numPr>
+        <w:rPr>
+          <w:rFonts w:asciiTheme="minorHAnsi" w:hAnsiTheme="minorHAnsi"/>
+        </w:rPr>
+      </w:pPr>
+      <w:r>
+        <w:rPr>
+          <w:rFonts w:asciiTheme="minorHAnsi" w:hAnsiTheme="minorHAnsi"/>
+        </w:rPr>
+        <w:t>Andrew found some statistics on food wastage and ideal fridge temperatures.</w:t>
+      </w:r>
+    </w:p>
+    <w:p>
+      <w:pPr>
+        <w:pStyle w:val="ListParagraph"/>
+        <w:numPr>
+          <w:ilvl w:val="0"/>
+          <w:numId w:val="7"/>
+        </w:numPr>
+        <w:rPr>
+          <w:rFonts w:asciiTheme="minorHAnsi" w:hAnsiTheme="minorHAnsi"/>
+        </w:rPr>
+      </w:pPr>
+      <w:bookmarkStart w:id="0" w:name="_GoBack"/>
+      <w:bookmarkEnd w:id="0"/>
     </w:p>
     <w:sectPr>
       <w:headerReference w:type="default" r:id="rId10"/>
@@ -1937,6 +1897,119 @@
 <file path=word/numbering.xml><?xml version="1.0" encoding="utf-8"?>
 <w:numbering xmlns:wpc="http://schemas.microsoft.com/office/word/2010/wordprocessingCanvas" xmlns:mc="http://schemas.openxmlformats.org/markup-compatibility/2006" xmlns:o="urn:schemas-microsoft-com:office:office" xmlns:r="http://schemas.openxmlformats.org/officeDocument/2006/relationships" xmlns:m="http://schemas.openxmlformats.org/officeDocument/2006/math" xmlns:v="urn:schemas-microsoft-com:vml" xmlns:wp14="http://schemas.microsoft.com/office/word/2010/wordprocessingDrawing" xmlns:wp="http://schemas.openxmlformats.org/drawingml/2006/wordprocessingDrawing" xmlns:w10="urn:schemas-microsoft-com:office:word" xmlns:w="http://schemas.openxmlformats.org/wordprocessingml/2006/main" xmlns:w14="http://schemas.microsoft.com/office/word/2010/wordml" xmlns:w15="http://schemas.microsoft.com/office/word/2012/wordml" xmlns:wpg="http://schemas.microsoft.com/office/word/2010/wordprocessingGroup" xmlns:wpi="http://schemas.microsoft.com/office/word/2010/wordprocessingInk" xmlns:wne="http://schemas.microsoft.com/office/word/2006/wordml" xmlns:wps="http://schemas.microsoft.com/office/word/2010/wordprocessingShape" mc:Ignorable="w14 w15 wp14">
   <w:abstractNum w:abstractNumId="0" w15:restartNumberingAfterBreak="0">
+    <w:nsid w:val="0C8C0166"/>
+    <w:multiLevelType w:val="hybridMultilevel"/>
+    <w:tmpl w:val="8AA2D6B6"/>
+    <w:lvl w:ilvl="0" w:tplc="08090001">
+      <w:start w:val="1"/>
+      <w:numFmt w:val="bullet"/>
+      <w:lvlText w:val=""/>
+      <w:lvlJc w:val="left"/>
+      <w:pPr>
+        <w:ind w:left="720" w:hanging="360"/>
+      </w:pPr>
+      <w:rPr>
+        <w:rFonts w:ascii="Symbol" w:hAnsi="Symbol" w:hint="default"/>
+      </w:rPr>
+    </w:lvl>
+    <w:lvl w:ilvl="1" w:tplc="08090003" w:tentative="1">
+      <w:start w:val="1"/>
+      <w:numFmt w:val="bullet"/>
+      <w:lvlText w:val="o"/>
+      <w:lvlJc w:val="left"/>
+      <w:pPr>
+        <w:ind w:left="1440" w:hanging="360"/>
+      </w:pPr>
+      <w:rPr>
+        <w:rFonts w:ascii="Courier New" w:hAnsi="Courier New" w:cs="Courier New" w:hint="default"/>
+      </w:rPr>
+    </w:lvl>
+    <w:lvl w:ilvl="2" w:tplc="08090005" w:tentative="1">
+      <w:start w:val="1"/>
+      <w:numFmt w:val="bullet"/>
+      <w:lvlText w:val=""/>
+      <w:lvlJc w:val="left"/>
+      <w:pPr>
+        <w:ind w:left="2160" w:hanging="360"/>
+      </w:pPr>
+      <w:rPr>
+        <w:rFonts w:ascii="Wingdings" w:hAnsi="Wingdings" w:hint="default"/>
+      </w:rPr>
+    </w:lvl>
+    <w:lvl w:ilvl="3" w:tplc="08090001" w:tentative="1">
+      <w:start w:val="1"/>
+      <w:numFmt w:val="bullet"/>
+      <w:lvlText w:val=""/>
+      <w:lvlJc w:val="left"/>
+      <w:pPr>
+        <w:ind w:left="2880" w:hanging="360"/>
+      </w:pPr>
+      <w:rPr>
+        <w:rFonts w:ascii="Symbol" w:hAnsi="Symbol" w:hint="default"/>
+      </w:rPr>
+    </w:lvl>
+    <w:lvl w:ilvl="4" w:tplc="08090003" w:tentative="1">
+      <w:start w:val="1"/>
+      <w:numFmt w:val="bullet"/>
+      <w:lvlText w:val="o"/>
+      <w:lvlJc w:val="left"/>
+      <w:pPr>
+        <w:ind w:left="3600" w:hanging="360"/>
+      </w:pPr>
+      <w:rPr>
+        <w:rFonts w:ascii="Courier New" w:hAnsi="Courier New" w:cs="Courier New" w:hint="default"/>
+      </w:rPr>
+    </w:lvl>
+    <w:lvl w:ilvl="5" w:tplc="08090005" w:tentative="1">
+      <w:start w:val="1"/>
+      <w:numFmt w:val="bullet"/>
+      <w:lvlText w:val=""/>
+      <w:lvlJc w:val="left"/>
+      <w:pPr>
+        <w:ind w:left="4320" w:hanging="360"/>
+      </w:pPr>
+      <w:rPr>
+        <w:rFonts w:ascii="Wingdings" w:hAnsi="Wingdings" w:hint="default"/>
+      </w:rPr>
+    </w:lvl>
+    <w:lvl w:ilvl="6" w:tplc="08090001" w:tentative="1">
+      <w:start w:val="1"/>
+      <w:numFmt w:val="bullet"/>
+      <w:lvlText w:val=""/>
+      <w:lvlJc w:val="left"/>
+      <w:pPr>
+        <w:ind w:left="5040" w:hanging="360"/>
+      </w:pPr>
+      <w:rPr>
+        <w:rFonts w:ascii="Symbol" w:hAnsi="Symbol" w:hint="default"/>
+      </w:rPr>
+    </w:lvl>
+    <w:lvl w:ilvl="7" w:tplc="08090003" w:tentative="1">
+      <w:start w:val="1"/>
+      <w:numFmt w:val="bullet"/>
+      <w:lvlText w:val="o"/>
+      <w:lvlJc w:val="left"/>
+      <w:pPr>
+        <w:ind w:left="5760" w:hanging="360"/>
+      </w:pPr>
+      <w:rPr>
+        <w:rFonts w:ascii="Courier New" w:hAnsi="Courier New" w:cs="Courier New" w:hint="default"/>
+      </w:rPr>
+    </w:lvl>
+    <w:lvl w:ilvl="8" w:tplc="08090005" w:tentative="1">
+      <w:start w:val="1"/>
+      <w:numFmt w:val="bullet"/>
+      <w:lvlText w:val=""/>
+      <w:lvlJc w:val="left"/>
+      <w:pPr>
+        <w:ind w:left="6480" w:hanging="360"/>
+      </w:pPr>
+      <w:rPr>
+        <w:rFonts w:ascii="Wingdings" w:hAnsi="Wingdings" w:hint="default"/>
+      </w:rPr>
+    </w:lvl>
+  </w:abstractNum>
+  <w:abstractNum w:abstractNumId="1" w15:restartNumberingAfterBreak="0">
     <w:nsid w:val="18174FB1"/>
     <w:multiLevelType w:val="hybridMultilevel"/>
     <w:tmpl w:val="0408FABE"/>
@@ -2049,7 +2122,7 @@
       </w:rPr>
     </w:lvl>
   </w:abstractNum>
-  <w:abstractNum w:abstractNumId="1" w15:restartNumberingAfterBreak="0">
+  <w:abstractNum w:abstractNumId="2" w15:restartNumberingAfterBreak="0">
     <w:nsid w:val="30241686"/>
     <w:multiLevelType w:val="hybridMultilevel"/>
     <w:tmpl w:val="B03A127A"/>
@@ -2162,7 +2235,7 @@
       </w:rPr>
     </w:lvl>
   </w:abstractNum>
-  <w:abstractNum w:abstractNumId="2" w15:restartNumberingAfterBreak="0">
+  <w:abstractNum w:abstractNumId="3" w15:restartNumberingAfterBreak="0">
     <w:nsid w:val="34944941"/>
     <w:multiLevelType w:val="hybridMultilevel"/>
     <w:tmpl w:val="05586CEA"/>
@@ -2275,7 +2348,7 @@
       </w:rPr>
     </w:lvl>
   </w:abstractNum>
-  <w:abstractNum w:abstractNumId="3" w15:restartNumberingAfterBreak="0">
+  <w:abstractNum w:abstractNumId="4" w15:restartNumberingAfterBreak="0">
     <w:nsid w:val="546612F8"/>
     <w:multiLevelType w:val="hybridMultilevel"/>
     <w:tmpl w:val="CC8E1204"/>
@@ -2388,7 +2461,7 @@
       </w:rPr>
     </w:lvl>
   </w:abstractNum>
-  <w:abstractNum w:abstractNumId="4" w15:restartNumberingAfterBreak="0">
+  <w:abstractNum w:abstractNumId="5" w15:restartNumberingAfterBreak="0">
     <w:nsid w:val="5513760F"/>
     <w:multiLevelType w:val="hybridMultilevel"/>
     <w:tmpl w:val="7612FE2C"/>
@@ -2501,7 +2574,7 @@
       </w:rPr>
     </w:lvl>
   </w:abstractNum>
-  <w:abstractNum w:abstractNumId="5" w15:restartNumberingAfterBreak="0">
+  <w:abstractNum w:abstractNumId="6" w15:restartNumberingAfterBreak="0">
     <w:nsid w:val="6A8E04E1"/>
     <w:multiLevelType w:val="hybridMultilevel"/>
     <w:tmpl w:val="A614DF24"/>
@@ -2615,21 +2688,24 @@
     </w:lvl>
   </w:abstractNum>
   <w:num w:numId="1">
+    <w:abstractNumId w:val="6"/>
+  </w:num>
+  <w:num w:numId="2">
+    <w:abstractNumId w:val="3"/>
+  </w:num>
+  <w:num w:numId="3">
+    <w:abstractNumId w:val="2"/>
+  </w:num>
+  <w:num w:numId="4">
     <w:abstractNumId w:val="5"/>
   </w:num>
-  <w:num w:numId="2">
-    <w:abstractNumId w:val="2"/>
+  <w:num w:numId="5">
+    <w:abstractNumId w:val="4"/>
   </w:num>
-  <w:num w:numId="3">
+  <w:num w:numId="6">
     <w:abstractNumId w:val="1"/>
   </w:num>
-  <w:num w:numId="4">
-    <w:abstractNumId w:val="4"/>
-  </w:num>
-  <w:num w:numId="5">
-    <w:abstractNumId w:val="3"/>
-  </w:num>
-  <w:num w:numId="6">
+  <w:num w:numId="7">
     <w:abstractNumId w:val="0"/>
   </w:num>
 </w:numbering>

</xml_diff>